<commit_message>
creating relevant features only and selecting from them. included del operation to free RAM and also created SWP in local linux machine to handle any overflow.
</commit_message>
<xml_diff>
--- a/2_freq_nbinom_LSTM/1_cluster_demand_prediction/read_me/xgb_report.docx
+++ b/2_freq_nbinom_LSTM/1_cluster_demand_prediction/read_me/xgb_report.docx
@@ -636,7 +636,7 @@
               </w:rPr>
               <w:t>3) Type of encoding of categorical features:</w:t>
               <w:tab/>
-              <w:t>3</w:t>
+              <w:t>4</w:t>
             </w:r>
           </w:hyperlink>
         </w:p>
@@ -756,7 +756,7 @@
               </w:rPr>
               <w:t>2) Leading prediction:</w:t>
               <w:tab/>
-              <w:t>4</w:t>
+              <w:t>5</w:t>
             </w:r>
           </w:hyperlink>
         </w:p>
@@ -830,7 +830,7 @@
               <w:rPr>
                 <w:rStyle w:val="IndexLink"/>
               </w:rPr>
-              <w:t>Trial #1:</w:t>
+              <w:t>Trial #1: Tweedie regression</w:t>
               <w:tab/>
               <w:t>5</w:t>
             </w:r>
@@ -990,7 +990,7 @@
               <w:rPr>
                 <w:rStyle w:val="IndexLink"/>
               </w:rPr>
-              <w:t>Trial #2: More features and more region level dataset</w:t>
+              <w:t>Trial #2: Cross-entropy classification</w:t>
               <w:tab/>
               <w:t>10</w:t>
             </w:r>
@@ -1045,12 +1045,52 @@
             </w:tabs>
             <w:rPr/>
           </w:pPr>
+          <w:hyperlink w:anchor="__RefHeading___Toc376_34067389821">
+            <w:r>
+              <w:rPr>
+                <w:rStyle w:val="IndexLink"/>
+              </w:rPr>
+              <w:t>3) Loss:</w:t>
+              <w:tab/>
+              <w:t>10</w:t>
+            </w:r>
+          </w:hyperlink>
+        </w:p>
+        <w:p>
+          <w:pPr>
+            <w:pStyle w:val="Contents3"/>
+            <w:tabs>
+              <w:tab w:val="clear" w:pos="9071"/>
+              <w:tab w:val="right" w:pos="9638" w:leader="dot"/>
+            </w:tabs>
+            <w:rPr/>
+          </w:pPr>
+          <w:hyperlink w:anchor="__RefHeading___Toc378_34067389821">
+            <w:r>
+              <w:rPr>
+                <w:rStyle w:val="IndexLink"/>
+              </w:rPr>
+              <w:t>1) Best hyperparameters:</w:t>
+              <w:tab/>
+              <w:t>10</w:t>
+            </w:r>
+          </w:hyperlink>
+        </w:p>
+        <w:p>
+          <w:pPr>
+            <w:pStyle w:val="Contents3"/>
+            <w:tabs>
+              <w:tab w:val="clear" w:pos="9071"/>
+              <w:tab w:val="right" w:pos="9638" w:leader="dot"/>
+            </w:tabs>
+            <w:rPr/>
+          </w:pPr>
           <w:hyperlink w:anchor="__RefHeading___Toc366_3406738982">
             <w:r>
               <w:rPr>
                 <w:rStyle w:val="IndexLink"/>
               </w:rPr>
-              <w:t>3) Results:</w:t>
+              <w:t>2) Results:</w:t>
               <w:tab/>
               <w:t>10</w:t>
             </w:r>
@@ -1072,7 +1112,7 @@
               </w:rPr>
               <w:t>Precision,Recall &amp; F1 score</w:t>
               <w:tab/>
-              <w:t>10</w:t>
+              <w:t>14</w:t>
             </w:r>
           </w:hyperlink>
         </w:p>
@@ -1090,9 +1130,85 @@
               <w:rPr>
                 <w:rStyle w:val="IndexLink"/>
               </w:rPr>
-              <w:t>4) Analysis:</w:t>
+              <w:t>3) Analysis:</w:t>
               <w:tab/>
-              <w:t>10</w:t>
+              <w:t>14</w:t>
+            </w:r>
+          </w:hyperlink>
+        </w:p>
+        <w:p>
+          <w:pPr>
+            <w:pStyle w:val="Contents2"/>
+            <w:tabs>
+              <w:tab w:val="clear" w:pos="9355"/>
+              <w:tab w:val="right" w:pos="9638" w:leader="dot"/>
+            </w:tabs>
+            <w:rPr/>
+          </w:pPr>
+          <w:hyperlink w:anchor="__RefHeading___Toc474_3890443209">
+            <w:r>
+              <w:rPr>
+                <w:rStyle w:val="IndexLink"/>
+              </w:rPr>
+              <w:t>Trial #3: More features and more region level dataset, Tweedie regression</w:t>
+              <w:tab/>
+              <w:t>14</w:t>
+            </w:r>
+          </w:hyperlink>
+        </w:p>
+        <w:p>
+          <w:pPr>
+            <w:pStyle w:val="Contents2"/>
+            <w:tabs>
+              <w:tab w:val="clear" w:pos="9355"/>
+              <w:tab w:val="right" w:pos="9638" w:leader="dot"/>
+            </w:tabs>
+            <w:rPr/>
+          </w:pPr>
+          <w:hyperlink w:anchor="__RefHeading___Toc476_3890443209">
+            <w:r>
+              <w:rPr>
+                <w:rStyle w:val="IndexLink"/>
+              </w:rPr>
+              <w:t>Trial #4: More features and more region level dataset, Cross-entropy classification.</w:t>
+              <w:tab/>
+              <w:t>15</w:t>
+            </w:r>
+          </w:hyperlink>
+        </w:p>
+        <w:p>
+          <w:pPr>
+            <w:pStyle w:val="Contents1"/>
+            <w:rPr/>
+          </w:pPr>
+          <w:hyperlink w:anchor="__RefHeading___Toc478_3890443209">
+            <w:r>
+              <w:rPr>
+                <w:rStyle w:val="IndexLink"/>
+              </w:rPr>
+              <w:t>Bugs and Troubleshooting issues</w:t>
+              <w:tab/>
+              <w:t>16</w:t>
+            </w:r>
+          </w:hyperlink>
+        </w:p>
+        <w:p>
+          <w:pPr>
+            <w:pStyle w:val="Contents2"/>
+            <w:tabs>
+              <w:tab w:val="clear" w:pos="9355"/>
+              <w:tab w:val="right" w:pos="9638" w:leader="dot"/>
+            </w:tabs>
+            <w:rPr/>
+          </w:pPr>
+          <w:hyperlink w:anchor="__RefHeading___Toc480_3890443209">
+            <w:r>
+              <w:rPr>
+                <w:rStyle w:val="IndexLink"/>
+              </w:rPr>
+              <w:t>ERROR1:</w:t>
+              <w:tab/>
+              <w:t>16</w:t>
             </w:r>
           </w:hyperlink>
           <w:r>
@@ -1419,7 +1535,7 @@
         <w:pStyle w:val="Heading1"/>
         <w:numPr>
           <w:ilvl w:val="0"/>
-          <w:numId w:val="2"/>
+          <w:numId w:val="3"/>
         </w:numPr>
         <w:rPr/>
       </w:pPr>
@@ -1531,7 +1647,7 @@
         <w:pStyle w:val="Heading1"/>
         <w:numPr>
           <w:ilvl w:val="0"/>
-          <w:numId w:val="2"/>
+          <w:numId w:val="3"/>
         </w:numPr>
         <w:rPr/>
       </w:pPr>
@@ -1565,7 +1681,7 @@
         <w:pStyle w:val="Heading2"/>
         <w:numPr>
           <w:ilvl w:val="1"/>
-          <w:numId w:val="2"/>
+          <w:numId w:val="3"/>
         </w:numPr>
         <w:rPr/>
       </w:pPr>
@@ -1599,9 +1715,13 @@
         <w:pStyle w:val="Heading3"/>
         <w:numPr>
           <w:ilvl w:val="2"/>
-          <w:numId w:val="2"/>
-        </w:numPr>
-        <w:rPr/>
+          <w:numId w:val="3"/>
+        </w:numPr>
+        <w:rPr>
+          <w:b/>
+          <w:b/>
+          <w:bCs/>
+        </w:rPr>
       </w:pPr>
       <w:bookmarkStart w:id="3" w:name="__RefHeading___Toc323_3786217518"/>
       <w:bookmarkEnd w:id="3"/>
@@ -1610,21 +1730,7 @@
           <w:b/>
           <w:bCs/>
         </w:rPr>
-        <w:t xml:space="preserve">List of </w:t>
-      </w:r>
-      <w:r>
-        <w:rPr>
-          <w:b/>
-          <w:bCs/>
-        </w:rPr>
-        <w:t>existing</w:t>
-      </w:r>
-      <w:r>
-        <w:rPr>
-          <w:b/>
-          <w:bCs/>
-        </w:rPr>
-        <w:t xml:space="preserve"> features:</w:t>
+        <w:t>List of existing features:</w:t>
       </w:r>
     </w:p>
     <w:p>
@@ -1632,322 +1738,290 @@
         <w:pStyle w:val="Normal"/>
         <w:numPr>
           <w:ilvl w:val="1"/>
+          <w:numId w:val="4"/>
+        </w:numPr>
+        <w:bidi w:val="0"/>
+        <w:jc w:val="start"/>
+        <w:rPr/>
+      </w:pPr>
+      <w:r>
+        <w:rPr/>
+        <w:t>DeepAR_agg_outflow</w:t>
+      </w:r>
+    </w:p>
+    <w:p>
+      <w:pPr>
+        <w:pStyle w:val="Normal"/>
+        <w:numPr>
+          <w:ilvl w:val="1"/>
+          <w:numId w:val="4"/>
+        </w:numPr>
+        <w:bidi w:val="0"/>
+        <w:jc w:val="start"/>
+        <w:rPr/>
+      </w:pPr>
+      <w:r>
+        <w:rPr/>
+        <w:t>rem_blk_outf</w:t>
+      </w:r>
+    </w:p>
+    <w:p>
+      <w:pPr>
+        <w:pStyle w:val="Normal"/>
+        <w:numPr>
+          <w:ilvl w:val="1"/>
+          <w:numId w:val="4"/>
+        </w:numPr>
+        <w:bidi w:val="0"/>
+        <w:jc w:val="start"/>
+        <w:rPr/>
+      </w:pPr>
+      <w:r>
+        <w:rPr/>
+        <w:t>net_inflow_stn</w:t>
+      </w:r>
+    </w:p>
+    <w:p>
+      <w:pPr>
+        <w:pStyle w:val="Normal"/>
+        <w:numPr>
+          <w:ilvl w:val="1"/>
+          <w:numId w:val="4"/>
+        </w:numPr>
+        <w:bidi w:val="0"/>
+        <w:jc w:val="start"/>
+        <w:rPr/>
+      </w:pPr>
+      <w:r>
+        <w:rPr/>
+        <w:t>en_route_inf</w:t>
+      </w:r>
+    </w:p>
+    <w:p>
+      <w:pPr>
+        <w:pStyle w:val="Normal"/>
+        <w:numPr>
+          <w:ilvl w:val="1"/>
+          <w:numId w:val="4"/>
+        </w:numPr>
+        <w:bidi w:val="0"/>
+        <w:jc w:val="start"/>
+        <w:rPr/>
+      </w:pPr>
+      <w:r>
+        <w:rPr/>
+        <w:t>net_inflow_clstr</w:t>
+      </w:r>
+    </w:p>
+    <w:p>
+      <w:pPr>
+        <w:pStyle w:val="Normal"/>
+        <w:numPr>
+          <w:ilvl w:val="1"/>
+          <w:numId w:val="4"/>
+        </w:numPr>
+        <w:bidi w:val="0"/>
+        <w:jc w:val="start"/>
+        <w:rPr/>
+      </w:pPr>
+      <w:r>
+        <w:rPr/>
+        <w:t>p_1wk_o_</w:t>
+      </w:r>
+    </w:p>
+    <w:p>
+      <w:pPr>
+        <w:pStyle w:val="Normal"/>
+        <w:numPr>
+          <w:ilvl w:val="1"/>
+          <w:numId w:val="4"/>
+        </w:numPr>
+        <w:bidi w:val="0"/>
+        <w:jc w:val="start"/>
+        <w:rPr/>
+      </w:pPr>
+      <w:r>
+        <w:rPr/>
+        <w:t>p_2wk_o_</w:t>
+      </w:r>
+    </w:p>
+    <w:p>
+      <w:pPr>
+        <w:pStyle w:val="Normal"/>
+        <w:numPr>
+          <w:ilvl w:val="1"/>
+          <w:numId w:val="4"/>
+        </w:numPr>
+        <w:bidi w:val="0"/>
+        <w:jc w:val="start"/>
+        <w:rPr/>
+      </w:pPr>
+      <w:r>
+        <w:rPr/>
+        <w:t>p_3wk_o_</w:t>
+      </w:r>
+    </w:p>
+    <w:p>
+      <w:pPr>
+        <w:pStyle w:val="Normal"/>
+        <w:numPr>
+          <w:ilvl w:val="1"/>
+          <w:numId w:val="4"/>
+        </w:numPr>
+        <w:bidi w:val="0"/>
+        <w:jc w:val="start"/>
+        <w:rPr/>
+      </w:pPr>
+      <w:r>
+        <w:rPr/>
+        <w:t>p_1ts_o_</w:t>
+      </w:r>
+    </w:p>
+    <w:p>
+      <w:pPr>
+        <w:pStyle w:val="Normal"/>
+        <w:numPr>
+          <w:ilvl w:val="1"/>
+          <w:numId w:val="4"/>
+        </w:numPr>
+        <w:bidi w:val="0"/>
+        <w:jc w:val="start"/>
+        <w:rPr/>
+      </w:pPr>
+      <w:r>
+        <w:rPr/>
+        <w:t>p_2ts_o_</w:t>
+      </w:r>
+    </w:p>
+    <w:p>
+      <w:pPr>
+        <w:pStyle w:val="Normal"/>
+        <w:numPr>
+          <w:ilvl w:val="1"/>
+          <w:numId w:val="4"/>
+        </w:numPr>
+        <w:bidi w:val="0"/>
+        <w:jc w:val="start"/>
+        <w:rPr/>
+      </w:pPr>
+      <w:r>
+        <w:rPr/>
+        <w:t>p_3ts_o_</w:t>
+      </w:r>
+    </w:p>
+    <w:p>
+      <w:pPr>
+        <w:pStyle w:val="Normal"/>
+        <w:numPr>
+          <w:ilvl w:val="1"/>
+          <w:numId w:val="4"/>
+        </w:numPr>
+        <w:bidi w:val="0"/>
+        <w:jc w:val="start"/>
+        <w:rPr/>
+      </w:pPr>
+      <w:r>
+        <w:rPr/>
+        <w:t>block_id</w:t>
+      </w:r>
+    </w:p>
+    <w:p>
+      <w:pPr>
+        <w:pStyle w:val="Normal"/>
+        <w:numPr>
+          <w:ilvl w:val="1"/>
+          <w:numId w:val="4"/>
+        </w:numPr>
+        <w:bidi w:val="0"/>
+        <w:jc w:val="start"/>
+        <w:rPr/>
+      </w:pPr>
+      <w:r>
+        <w:rPr/>
+        <w:t>ts_of_day_</w:t>
+      </w:r>
+    </w:p>
+    <w:p>
+      <w:pPr>
+        <w:pStyle w:val="Normal"/>
+        <w:numPr>
+          <w:ilvl w:val="1"/>
+          <w:numId w:val="4"/>
+        </w:numPr>
+        <w:bidi w:val="0"/>
+        <w:jc w:val="start"/>
+        <w:rPr/>
+      </w:pPr>
+      <w:r>
+        <w:rPr/>
+        <w:t>hr_of_day</w:t>
+      </w:r>
+    </w:p>
+    <w:p>
+      <w:pPr>
+        <w:pStyle w:val="Normal"/>
+        <w:numPr>
+          <w:ilvl w:val="1"/>
+          <w:numId w:val="4"/>
+        </w:numPr>
+        <w:bidi w:val="0"/>
+        <w:jc w:val="start"/>
+        <w:rPr/>
+      </w:pPr>
+      <w:r>
+        <w:rPr/>
+        <w:t>day_of_wk</w:t>
+      </w:r>
+    </w:p>
+    <w:p>
+      <w:pPr>
+        <w:pStyle w:val="Normal"/>
+        <w:numPr>
+          <w:ilvl w:val="1"/>
+          <w:numId w:val="4"/>
+        </w:numPr>
+        <w:bidi w:val="0"/>
+        <w:jc w:val="start"/>
+        <w:rPr/>
+      </w:pPr>
+      <w:r>
+        <w:rPr/>
+        <w:t>day_of_mn</w:t>
+      </w:r>
+    </w:p>
+    <w:p>
+      <w:pPr>
+        <w:pStyle w:val="Normal"/>
+        <w:numPr>
+          <w:ilvl w:val="1"/>
+          <w:numId w:val="4"/>
+        </w:numPr>
+        <w:bidi w:val="0"/>
+        <w:jc w:val="start"/>
+        <w:rPr/>
+      </w:pPr>
+      <w:r>
+        <w:rPr/>
+        <w:t>wk_of_mon</w:t>
+      </w:r>
+    </w:p>
+    <w:p>
+      <w:pPr>
+        <w:pStyle w:val="Normal"/>
+        <w:bidi w:val="0"/>
+        <w:jc w:val="start"/>
+        <w:rPr/>
+      </w:pPr>
+      <w:r>
+        <w:rPr/>
+      </w:r>
+    </w:p>
+    <w:p>
+      <w:pPr>
+        <w:pStyle w:val="Heading3"/>
+        <w:numPr>
+          <w:ilvl w:val="2"/>
           <w:numId w:val="3"/>
-        </w:numPr>
-        <w:bidi w:val="0"/>
-        <w:jc w:val="start"/>
-        <w:rPr/>
-      </w:pPr>
-      <w:r>
-        <w:rPr/>
-        <w:t>DeepAR_agg_outflow</w:t>
-      </w:r>
-    </w:p>
-    <w:p>
-      <w:pPr>
-        <w:pStyle w:val="Normal"/>
-        <w:numPr>
-          <w:ilvl w:val="1"/>
-          <w:numId w:val="3"/>
-        </w:numPr>
-        <w:bidi w:val="0"/>
-        <w:jc w:val="start"/>
-        <w:rPr/>
-      </w:pPr>
-      <w:r>
-        <w:rPr/>
-        <w:t>rem_blk_outf</w:t>
-      </w:r>
-    </w:p>
-    <w:p>
-      <w:pPr>
-        <w:pStyle w:val="Normal"/>
-        <w:numPr>
-          <w:ilvl w:val="1"/>
-          <w:numId w:val="3"/>
-        </w:numPr>
-        <w:bidi w:val="0"/>
-        <w:jc w:val="start"/>
-        <w:rPr/>
-      </w:pPr>
-      <w:r>
-        <w:rPr/>
-        <w:t>net_inflow_stn</w:t>
-      </w:r>
-    </w:p>
-    <w:p>
-      <w:pPr>
-        <w:pStyle w:val="Normal"/>
-        <w:numPr>
-          <w:ilvl w:val="1"/>
-          <w:numId w:val="3"/>
-        </w:numPr>
-        <w:bidi w:val="0"/>
-        <w:jc w:val="start"/>
-        <w:rPr/>
-      </w:pPr>
-      <w:r>
-        <w:rPr/>
-        <w:t>en_route_inf</w:t>
-      </w:r>
-    </w:p>
-    <w:p>
-      <w:pPr>
-        <w:pStyle w:val="Normal"/>
-        <w:numPr>
-          <w:ilvl w:val="1"/>
-          <w:numId w:val="3"/>
-        </w:numPr>
-        <w:bidi w:val="0"/>
-        <w:jc w:val="start"/>
-        <w:rPr/>
-      </w:pPr>
-      <w:r>
-        <w:rPr/>
-        <w:t>net_inflow_clstr</w:t>
-      </w:r>
-    </w:p>
-    <w:p>
-      <w:pPr>
-        <w:pStyle w:val="Normal"/>
-        <w:numPr>
-          <w:ilvl w:val="1"/>
-          <w:numId w:val="3"/>
-        </w:numPr>
-        <w:bidi w:val="0"/>
-        <w:jc w:val="start"/>
-        <w:rPr/>
-      </w:pPr>
-      <w:r>
-        <w:rPr/>
-        <w:t>p_1wk_o_</w:t>
-      </w:r>
-    </w:p>
-    <w:p>
-      <w:pPr>
-        <w:pStyle w:val="Normal"/>
-        <w:numPr>
-          <w:ilvl w:val="1"/>
-          <w:numId w:val="3"/>
-        </w:numPr>
-        <w:bidi w:val="0"/>
-        <w:jc w:val="start"/>
-        <w:rPr/>
-      </w:pPr>
-      <w:r>
-        <w:rPr/>
-        <w:t>p_</w:t>
-      </w:r>
-      <w:r>
-        <w:rPr/>
-        <w:t>2</w:t>
-      </w:r>
-      <w:r>
-        <w:rPr/>
-        <w:t>wk_o_</w:t>
-      </w:r>
-    </w:p>
-    <w:p>
-      <w:pPr>
-        <w:pStyle w:val="Normal"/>
-        <w:numPr>
-          <w:ilvl w:val="1"/>
-          <w:numId w:val="3"/>
-        </w:numPr>
-        <w:bidi w:val="0"/>
-        <w:jc w:val="start"/>
-        <w:rPr/>
-      </w:pPr>
-      <w:r>
-        <w:rPr/>
-        <w:t>p_</w:t>
-      </w:r>
-      <w:r>
-        <w:rPr/>
-        <w:t>3</w:t>
-      </w:r>
-      <w:r>
-        <w:rPr/>
-        <w:t>wk_o_</w:t>
-      </w:r>
-    </w:p>
-    <w:p>
-      <w:pPr>
-        <w:pStyle w:val="Normal"/>
-        <w:numPr>
-          <w:ilvl w:val="1"/>
-          <w:numId w:val="3"/>
-        </w:numPr>
-        <w:bidi w:val="0"/>
-        <w:jc w:val="start"/>
-        <w:rPr/>
-      </w:pPr>
-      <w:r>
-        <w:rPr/>
-        <w:t>p_1ts_o_</w:t>
-      </w:r>
-    </w:p>
-    <w:p>
-      <w:pPr>
-        <w:pStyle w:val="Normal"/>
-        <w:numPr>
-          <w:ilvl w:val="1"/>
-          <w:numId w:val="3"/>
-        </w:numPr>
-        <w:bidi w:val="0"/>
-        <w:jc w:val="start"/>
-        <w:rPr/>
-      </w:pPr>
-      <w:r>
-        <w:rPr/>
-        <w:t>p_</w:t>
-      </w:r>
-      <w:r>
-        <w:rPr/>
-        <w:t>2</w:t>
-      </w:r>
-      <w:r>
-        <w:rPr/>
-        <w:t>ts_o_</w:t>
-      </w:r>
-    </w:p>
-    <w:p>
-      <w:pPr>
-        <w:pStyle w:val="Normal"/>
-        <w:numPr>
-          <w:ilvl w:val="1"/>
-          <w:numId w:val="3"/>
-        </w:numPr>
-        <w:bidi w:val="0"/>
-        <w:jc w:val="start"/>
-        <w:rPr/>
-      </w:pPr>
-      <w:r>
-        <w:rPr/>
-        <w:t>p_</w:t>
-      </w:r>
-      <w:r>
-        <w:rPr/>
-        <w:t>3</w:t>
-      </w:r>
-      <w:r>
-        <w:rPr/>
-        <w:t>ts_o_</w:t>
-      </w:r>
-    </w:p>
-    <w:p>
-      <w:pPr>
-        <w:pStyle w:val="Normal"/>
-        <w:numPr>
-          <w:ilvl w:val="1"/>
-          <w:numId w:val="3"/>
-        </w:numPr>
-        <w:bidi w:val="0"/>
-        <w:jc w:val="start"/>
-        <w:rPr/>
-      </w:pPr>
-      <w:r>
-        <w:rPr/>
-        <w:t>block_id</w:t>
-      </w:r>
-    </w:p>
-    <w:p>
-      <w:pPr>
-        <w:pStyle w:val="Normal"/>
-        <w:numPr>
-          <w:ilvl w:val="1"/>
-          <w:numId w:val="3"/>
-        </w:numPr>
-        <w:bidi w:val="0"/>
-        <w:jc w:val="start"/>
-        <w:rPr/>
-      </w:pPr>
-      <w:r>
-        <w:rPr/>
-        <w:t>ts_of_day_</w:t>
-      </w:r>
-    </w:p>
-    <w:p>
-      <w:pPr>
-        <w:pStyle w:val="Normal"/>
-        <w:numPr>
-          <w:ilvl w:val="1"/>
-          <w:numId w:val="3"/>
-        </w:numPr>
-        <w:bidi w:val="0"/>
-        <w:jc w:val="start"/>
-        <w:rPr/>
-      </w:pPr>
-      <w:r>
-        <w:rPr/>
-        <w:t>hr_of_day</w:t>
-      </w:r>
-    </w:p>
-    <w:p>
-      <w:pPr>
-        <w:pStyle w:val="Normal"/>
-        <w:numPr>
-          <w:ilvl w:val="1"/>
-          <w:numId w:val="3"/>
-        </w:numPr>
-        <w:bidi w:val="0"/>
-        <w:jc w:val="start"/>
-        <w:rPr/>
-      </w:pPr>
-      <w:r>
-        <w:rPr/>
-        <w:t>day_of_wk</w:t>
-      </w:r>
-    </w:p>
-    <w:p>
-      <w:pPr>
-        <w:pStyle w:val="Normal"/>
-        <w:numPr>
-          <w:ilvl w:val="1"/>
-          <w:numId w:val="3"/>
-        </w:numPr>
-        <w:bidi w:val="0"/>
-        <w:jc w:val="start"/>
-        <w:rPr/>
-      </w:pPr>
-      <w:r>
-        <w:rPr/>
-        <w:t>day_of_mn</w:t>
-      </w:r>
-    </w:p>
-    <w:p>
-      <w:pPr>
-        <w:pStyle w:val="Normal"/>
-        <w:numPr>
-          <w:ilvl w:val="1"/>
-          <w:numId w:val="3"/>
-        </w:numPr>
-        <w:bidi w:val="0"/>
-        <w:jc w:val="start"/>
-        <w:rPr/>
-      </w:pPr>
-      <w:r>
-        <w:rPr/>
-        <w:t>wk_of_mon</w:t>
-      </w:r>
-    </w:p>
-    <w:p>
-      <w:pPr>
-        <w:pStyle w:val="Normal"/>
-        <w:bidi w:val="0"/>
-        <w:jc w:val="start"/>
-        <w:rPr/>
-      </w:pPr>
-      <w:r>
-        <w:rPr/>
-      </w:r>
-    </w:p>
-    <w:p>
-      <w:pPr>
-        <w:pStyle w:val="Heading3"/>
-        <w:numPr>
-          <w:ilvl w:val="2"/>
-          <w:numId w:val="2"/>
         </w:numPr>
         <w:rPr/>
       </w:pPr>
@@ -1955,11 +2029,7 @@
       <w:bookmarkEnd w:id="4"/>
       <w:r>
         <w:rPr/>
-        <w:t>Proposed</w:t>
-      </w:r>
-      <w:r>
-        <w:rPr/>
-        <w:t xml:space="preserve"> new features:</w:t>
+        <w:t>Proposed new features:</w:t>
       </w:r>
     </w:p>
     <w:p>
@@ -1967,7 +2037,7 @@
         <w:pStyle w:val="Normal"/>
         <w:numPr>
           <w:ilvl w:val="0"/>
-          <w:numId w:val="11"/>
+          <w:numId w:val="12"/>
         </w:numPr>
         <w:bidi w:val="0"/>
         <w:jc w:val="start"/>
@@ -1990,7 +2060,7 @@
         <w:pStyle w:val="Normal"/>
         <w:numPr>
           <w:ilvl w:val="0"/>
-          <w:numId w:val="11"/>
+          <w:numId w:val="12"/>
         </w:numPr>
         <w:bidi w:val="0"/>
         <w:jc w:val="start"/>
@@ -2013,7 +2083,7 @@
         <w:pStyle w:val="Normal"/>
         <w:numPr>
           <w:ilvl w:val="0"/>
-          <w:numId w:val="11"/>
+          <w:numId w:val="12"/>
         </w:numPr>
         <w:bidi w:val="0"/>
         <w:jc w:val="start"/>
@@ -2036,7 +2106,7 @@
         <w:pStyle w:val="Normal"/>
         <w:numPr>
           <w:ilvl w:val="0"/>
-          <w:numId w:val="11"/>
+          <w:numId w:val="12"/>
         </w:numPr>
         <w:bidi w:val="0"/>
         <w:jc w:val="start"/>
@@ -2051,58 +2121,26 @@
           <w:b w:val="false"/>
           <w:bCs w:val="false"/>
         </w:rPr>
-        <w:t xml:space="preserve">future </w:t>
-      </w:r>
-      <w:r>
-        <w:rPr>
+        <w:t>future (next time slot) inflow</w:t>
+      </w:r>
+    </w:p>
+    <w:p>
+      <w:pPr>
+        <w:pStyle w:val="Normal"/>
+        <w:bidi w:val="0"/>
+        <w:ind w:start="720" w:end="0" w:hanging="0"/>
+        <w:jc w:val="start"/>
+        <w:rPr>
+          <w:b w:val="false"/>
           <w:b w:val="false"/>
           <w:bCs w:val="false"/>
         </w:rPr>
-        <w:t>(</w:t>
-      </w:r>
+      </w:pPr>
       <w:r>
         <w:rPr>
           <w:b w:val="false"/>
           <w:bCs w:val="false"/>
         </w:rPr>
-        <w:t>next time slot</w:t>
-      </w:r>
-      <w:r>
-        <w:rPr>
-          <w:b w:val="false"/>
-          <w:bCs w:val="false"/>
-        </w:rPr>
-        <w:t>)</w:t>
-      </w:r>
-      <w:r>
-        <w:rPr>
-          <w:b w:val="false"/>
-          <w:bCs w:val="false"/>
-        </w:rPr>
-        <w:t xml:space="preserve"> inflow</w:t>
-      </w:r>
-    </w:p>
-    <w:p>
-      <w:pPr>
-        <w:pStyle w:val="Normal"/>
-        <w:numPr>
-          <w:ilvl w:val="0"/>
-          <w:numId w:val="0"/>
-        </w:numPr>
-        <w:bidi w:val="0"/>
-        <w:ind w:start="720" w:hanging="0"/>
-        <w:jc w:val="start"/>
-        <w:rPr>
-          <w:b w:val="false"/>
-          <w:b w:val="false"/>
-          <w:bCs w:val="false"/>
-        </w:rPr>
-      </w:pPr>
-      <w:r>
-        <w:rPr>
-          <w:b w:val="false"/>
-          <w:bCs w:val="false"/>
-        </w:rPr>
       </w:r>
     </w:p>
     <w:p>
@@ -2110,7 +2148,7 @@
         <w:pStyle w:val="Heading3"/>
         <w:numPr>
           <w:ilvl w:val="2"/>
-          <w:numId w:val="2"/>
+          <w:numId w:val="3"/>
         </w:numPr>
         <w:rPr/>
       </w:pPr>
@@ -2126,15 +2164,11 @@
         <w:pStyle w:val="Normal"/>
         <w:numPr>
           <w:ilvl w:val="0"/>
-          <w:numId w:val="12"/>
-        </w:numPr>
-        <w:bidi w:val="0"/>
-        <w:jc w:val="start"/>
-        <w:rPr>
-          <w:b w:val="false"/>
-          <w:b w:val="false"/>
-          <w:bCs w:val="false"/>
-        </w:rPr>
+          <w:numId w:val="13"/>
+        </w:numPr>
+        <w:bidi w:val="0"/>
+        <w:jc w:val="start"/>
+        <w:rPr/>
       </w:pPr>
       <w:hyperlink r:id="rId2">
         <w:r>
@@ -2152,7 +2186,7 @@
         <w:pStyle w:val="Normal"/>
         <w:numPr>
           <w:ilvl w:val="0"/>
-          <w:numId w:val="12"/>
+          <w:numId w:val="13"/>
         </w:numPr>
         <w:bidi w:val="0"/>
         <w:jc w:val="start"/>
@@ -2175,7 +2209,7 @@
         <w:pStyle w:val="Normal"/>
         <w:numPr>
           <w:ilvl w:val="0"/>
-          <w:numId w:val="12"/>
+          <w:numId w:val="13"/>
         </w:numPr>
         <w:bidi w:val="0"/>
         <w:jc w:val="start"/>
@@ -2231,7 +2265,7 @@
         <w:pStyle w:val="Heading3"/>
         <w:numPr>
           <w:ilvl w:val="2"/>
-          <w:numId w:val="2"/>
+          <w:numId w:val="3"/>
         </w:numPr>
         <w:rPr/>
       </w:pPr>
@@ -2247,803 +2281,804 @@
         <w:pStyle w:val="Normal"/>
         <w:numPr>
           <w:ilvl w:val="0"/>
-          <w:numId w:val="13"/>
-        </w:numPr>
-        <w:bidi w:val="0"/>
-        <w:jc w:val="start"/>
-        <w:rPr/>
-      </w:pPr>
-      <w:r>
-        <w:rPr>
+          <w:numId w:val="14"/>
+        </w:numPr>
+        <w:bidi w:val="0"/>
+        <w:jc w:val="start"/>
+        <w:rPr>
+          <w:b w:val="false"/>
           <w:b w:val="false"/>
           <w:bCs w:val="false"/>
         </w:rPr>
-        <w:t>Entire l</w:t>
-      </w:r>
+      </w:pPr>
       <w:r>
         <w:rPr>
           <w:b w:val="false"/>
           <w:bCs w:val="false"/>
         </w:rPr>
-        <w:t>ist</w:t>
-      </w:r>
-    </w:p>
-    <w:p>
-      <w:pPr>
-        <w:pStyle w:val="Normal"/>
+        <w:t>Entire list</w:t>
+      </w:r>
+    </w:p>
+    <w:p>
+      <w:pPr>
+        <w:pStyle w:val="Normal"/>
+        <w:numPr>
+          <w:ilvl w:val="2"/>
+          <w:numId w:val="4"/>
+        </w:numPr>
+        <w:bidi w:val="0"/>
+        <w:jc w:val="start"/>
+        <w:rPr>
+          <w:b w:val="false"/>
+          <w:b w:val="false"/>
+          <w:bCs w:val="false"/>
+          <w:shd w:fill="FFFF00" w:val="clear"/>
+        </w:rPr>
+      </w:pPr>
+      <w:r>
+        <w:rPr>
+          <w:b w:val="false"/>
+          <w:bCs w:val="false"/>
+          <w:shd w:fill="FFFF00" w:val="clear"/>
+        </w:rPr>
+        <w:t>tsfresh</w:t>
+      </w:r>
+    </w:p>
+    <w:p>
+      <w:pPr>
+        <w:pStyle w:val="Normal"/>
+        <w:numPr>
+          <w:ilvl w:val="2"/>
+          <w:numId w:val="4"/>
+        </w:numPr>
+        <w:bidi w:val="0"/>
+        <w:jc w:val="start"/>
+        <w:rPr>
+          <w:b w:val="false"/>
+          <w:b w:val="false"/>
+          <w:bCs w:val="false"/>
+        </w:rPr>
+      </w:pPr>
+      <w:r>
+        <w:rPr>
+          <w:b w:val="false"/>
+          <w:bCs w:val="false"/>
+        </w:rPr>
+        <w:t>tsfeatures</w:t>
+      </w:r>
+    </w:p>
+    <w:p>
+      <w:pPr>
+        <w:pStyle w:val="Normal"/>
+        <w:numPr>
+          <w:ilvl w:val="2"/>
+          <w:numId w:val="4"/>
+        </w:numPr>
+        <w:bidi w:val="0"/>
+        <w:jc w:val="start"/>
+        <w:rPr>
+          <w:b w:val="false"/>
+          <w:b w:val="false"/>
+          <w:bCs w:val="false"/>
+        </w:rPr>
+      </w:pPr>
+      <w:r>
+        <w:rPr>
+          <w:b w:val="false"/>
+          <w:bCs w:val="false"/>
+        </w:rPr>
+        <w:t>feature-engine</w:t>
+      </w:r>
+    </w:p>
+    <w:p>
+      <w:pPr>
+        <w:pStyle w:val="Normal"/>
+        <w:numPr>
+          <w:ilvl w:val="2"/>
+          <w:numId w:val="4"/>
+        </w:numPr>
+        <w:bidi w:val="0"/>
+        <w:jc w:val="start"/>
+        <w:rPr>
+          <w:b w:val="false"/>
+          <w:b w:val="false"/>
+          <w:bCs w:val="false"/>
+        </w:rPr>
+      </w:pPr>
+      <w:r>
+        <w:rPr>
+          <w:b w:val="false"/>
+          <w:bCs w:val="false"/>
+        </w:rPr>
+        <w:t>cesium</w:t>
+      </w:r>
+    </w:p>
+    <w:p>
+      <w:pPr>
+        <w:pStyle w:val="Normal"/>
+        <w:numPr>
+          <w:ilvl w:val="2"/>
+          <w:numId w:val="4"/>
+        </w:numPr>
+        <w:bidi w:val="0"/>
+        <w:jc w:val="start"/>
+        <w:rPr>
+          <w:b w:val="false"/>
+          <w:b w:val="false"/>
+          <w:bCs w:val="false"/>
+        </w:rPr>
+      </w:pPr>
+      <w:r>
+        <w:rPr>
+          <w:b w:val="false"/>
+          <w:bCs w:val="false"/>
+        </w:rPr>
+      </w:r>
+    </w:p>
+    <w:p>
+      <w:pPr>
+        <w:pStyle w:val="Normal"/>
+        <w:bidi w:val="0"/>
+        <w:jc w:val="start"/>
+        <w:rPr>
+          <w:b/>
+          <w:b/>
+          <w:bCs/>
+        </w:rPr>
+      </w:pPr>
+      <w:r>
+        <w:rPr>
+          <w:b/>
+          <w:bCs/>
+        </w:rPr>
+      </w:r>
+    </w:p>
+    <w:p>
+      <w:pPr>
+        <w:pStyle w:val="Heading2"/>
+        <w:numPr>
+          <w:ilvl w:val="1"/>
+          <w:numId w:val="3"/>
+        </w:numPr>
+        <w:rPr/>
+      </w:pPr>
+      <w:bookmarkStart w:id="7" w:name="__RefHeading___Toc334_3406738982"/>
+      <w:bookmarkEnd w:id="7"/>
+      <w:r>
+        <w:rPr/>
+        <w:t>Data ingestion:</w:t>
+      </w:r>
+    </w:p>
+    <w:p>
+      <w:pPr>
+        <w:pStyle w:val="Normal"/>
+        <w:bidi w:val="0"/>
+        <w:jc w:val="start"/>
+        <w:rPr>
+          <w:b/>
+          <w:b/>
+          <w:bCs/>
+        </w:rPr>
+      </w:pPr>
+      <w:r>
+        <w:rPr>
+          <w:b/>
+          <w:bCs/>
+        </w:rPr>
+      </w:r>
+    </w:p>
+    <w:p>
+      <w:pPr>
+        <w:pStyle w:val="Normal"/>
+        <w:numPr>
+          <w:ilvl w:val="0"/>
+          <w:numId w:val="5"/>
+        </w:numPr>
+        <w:bidi w:val="0"/>
+        <w:jc w:val="start"/>
+        <w:rPr>
+          <w:b/>
+          <w:b/>
+          <w:bCs/>
+        </w:rPr>
+      </w:pPr>
+      <w:r>
+        <w:rPr>
+          <w:b/>
+          <w:bCs/>
+        </w:rPr>
+        <w:t>size of data</w:t>
+      </w:r>
+    </w:p>
+    <w:p>
+      <w:pPr>
+        <w:pStyle w:val="Normal"/>
+        <w:numPr>
+          <w:ilvl w:val="1"/>
+          <w:numId w:val="5"/>
+        </w:numPr>
+        <w:bidi w:val="0"/>
+        <w:jc w:val="start"/>
+        <w:rPr>
+          <w:b w:val="false"/>
+          <w:b w:val="false"/>
+          <w:bCs w:val="false"/>
+        </w:rPr>
+      </w:pPr>
+      <w:r>
+        <w:rPr>
+          <w:b w:val="false"/>
+          <w:bCs w:val="false"/>
+        </w:rPr>
+        <w:t>Existing:</w:t>
+      </w:r>
+    </w:p>
+    <w:p>
+      <w:pPr>
+        <w:pStyle w:val="Normal"/>
+        <w:numPr>
+          <w:ilvl w:val="2"/>
+          <w:numId w:val="5"/>
+        </w:numPr>
+        <w:bidi w:val="0"/>
+        <w:jc w:val="start"/>
+        <w:rPr>
+          <w:b w:val="false"/>
+          <w:b w:val="false"/>
+          <w:bCs w:val="false"/>
+        </w:rPr>
+      </w:pPr>
+      <w:r>
+        <w:rPr>
+          <w:b w:val="false"/>
+          <w:bCs w:val="false"/>
+        </w:rPr>
+        <w:t>All stations within a cluster</w:t>
+      </w:r>
+    </w:p>
+    <w:p>
+      <w:pPr>
+        <w:pStyle w:val="Normal"/>
+        <w:bidi w:val="0"/>
+        <w:jc w:val="start"/>
+        <w:rPr>
+          <w:b w:val="false"/>
+          <w:b w:val="false"/>
+          <w:bCs w:val="false"/>
+        </w:rPr>
+      </w:pPr>
+      <w:r>
+        <w:rPr>
+          <w:b w:val="false"/>
+          <w:bCs w:val="false"/>
+        </w:rPr>
+        <w:tab/>
+      </w:r>
+    </w:p>
+    <w:p>
+      <w:pPr>
+        <w:pStyle w:val="Normal"/>
+        <w:numPr>
+          <w:ilvl w:val="1"/>
+          <w:numId w:val="5"/>
+        </w:numPr>
+        <w:bidi w:val="0"/>
+        <w:jc w:val="start"/>
+        <w:rPr>
+          <w:b w:val="false"/>
+          <w:b w:val="false"/>
+          <w:bCs w:val="false"/>
+        </w:rPr>
+      </w:pPr>
+      <w:r>
+        <w:rPr>
+          <w:b w:val="false"/>
+          <w:bCs w:val="false"/>
+        </w:rPr>
+        <w:t>Proposed:</w:t>
+      </w:r>
+    </w:p>
+    <w:p>
+      <w:pPr>
+        <w:pStyle w:val="Normal"/>
+        <w:numPr>
+          <w:ilvl w:val="2"/>
+          <w:numId w:val="5"/>
+        </w:numPr>
+        <w:bidi w:val="0"/>
+        <w:jc w:val="start"/>
+        <w:rPr>
+          <w:b w:val="false"/>
+          <w:b w:val="false"/>
+          <w:bCs w:val="false"/>
+        </w:rPr>
+      </w:pPr>
+      <w:r>
+        <w:rPr>
+          <w:b w:val="false"/>
+          <w:bCs w:val="false"/>
+        </w:rPr>
+        <w:t xml:space="preserve"> </w:t>
+      </w:r>
+      <w:r>
+        <w:rPr>
+          <w:b w:val="false"/>
+          <w:bCs w:val="false"/>
+        </w:rPr>
+        <w:t>All stations within a region</w:t>
+      </w:r>
+    </w:p>
+    <w:p>
+      <w:pPr>
+        <w:pStyle w:val="Normal"/>
+        <w:bidi w:val="0"/>
+        <w:jc w:val="start"/>
+        <w:rPr>
+          <w:b/>
+          <w:b/>
+          <w:bCs/>
+        </w:rPr>
+      </w:pPr>
+      <w:r>
+        <w:rPr>
+          <w:b/>
+          <w:bCs/>
+        </w:rPr>
+      </w:r>
+    </w:p>
+    <w:p>
+      <w:pPr>
+        <w:pStyle w:val="Heading2"/>
+        <w:numPr>
+          <w:ilvl w:val="1"/>
+          <w:numId w:val="3"/>
+        </w:numPr>
+        <w:rPr/>
+      </w:pPr>
+      <w:bookmarkStart w:id="8" w:name="__RefHeading___Toc336_3406738982"/>
+      <w:bookmarkEnd w:id="8"/>
+      <w:r>
+        <w:rPr/>
+        <w:t>Loss function:</w:t>
+      </w:r>
+    </w:p>
+    <w:p>
+      <w:pPr>
+        <w:pStyle w:val="Normal"/>
+        <w:bidi w:val="0"/>
+        <w:jc w:val="start"/>
+        <w:rPr>
+          <w:b/>
+          <w:b/>
+          <w:bCs/>
+        </w:rPr>
+      </w:pPr>
+      <w:r>
+        <w:rPr>
+          <w:b/>
+          <w:bCs/>
+        </w:rPr>
+      </w:r>
+    </w:p>
+    <w:p>
+      <w:pPr>
+        <w:pStyle w:val="Normal"/>
+        <w:numPr>
+          <w:ilvl w:val="0"/>
+          <w:numId w:val="6"/>
+        </w:numPr>
+        <w:bidi w:val="0"/>
+        <w:jc w:val="start"/>
+        <w:rPr>
+          <w:b/>
+          <w:b/>
+          <w:bCs/>
+        </w:rPr>
+      </w:pPr>
+      <w:r>
+        <w:rPr>
+          <w:b/>
+          <w:bCs/>
+        </w:rPr>
+        <w:t>Regression:</w:t>
+      </w:r>
+    </w:p>
+    <w:p>
+      <w:pPr>
+        <w:pStyle w:val="Normal"/>
+        <w:numPr>
+          <w:ilvl w:val="1"/>
+          <w:numId w:val="6"/>
+        </w:numPr>
+        <w:bidi w:val="0"/>
+        <w:jc w:val="start"/>
+        <w:rPr>
+          <w:b w:val="false"/>
+          <w:b w:val="false"/>
+          <w:bCs w:val="false"/>
+        </w:rPr>
+      </w:pPr>
+      <w:r>
+        <w:rPr>
+          <w:b w:val="false"/>
+          <w:bCs w:val="false"/>
+        </w:rPr>
+        <w:t>Tweedie log likelihood</w:t>
+      </w:r>
+    </w:p>
+    <w:p>
+      <w:pPr>
+        <w:pStyle w:val="Normal"/>
+        <w:bidi w:val="0"/>
+        <w:ind w:start="1080" w:end="0" w:hanging="0"/>
+        <w:jc w:val="start"/>
+        <w:rPr/>
+      </w:pPr>
+      <w:r>
+        <w:rPr/>
+      </w:r>
+    </w:p>
+    <w:p>
+      <w:pPr>
+        <w:pStyle w:val="Normal"/>
+        <w:numPr>
+          <w:ilvl w:val="0"/>
+          <w:numId w:val="6"/>
+        </w:numPr>
+        <w:bidi w:val="0"/>
+        <w:jc w:val="start"/>
+        <w:rPr>
+          <w:b/>
+          <w:b/>
+          <w:bCs/>
+        </w:rPr>
+      </w:pPr>
+      <w:r>
+        <w:rPr>
+          <w:b/>
+          <w:bCs/>
+        </w:rPr>
+        <w:t>Classification</w:t>
+      </w:r>
+    </w:p>
+    <w:p>
+      <w:pPr>
+        <w:pStyle w:val="Normal"/>
+        <w:numPr>
+          <w:ilvl w:val="1"/>
+          <w:numId w:val="6"/>
+        </w:numPr>
+        <w:bidi w:val="0"/>
+        <w:jc w:val="start"/>
+        <w:rPr/>
+      </w:pPr>
+      <w:r>
+        <w:rPr/>
+        <w:t>cross-entropy loss (from softmax output for multi-class)</w:t>
+      </w:r>
+    </w:p>
+    <w:p>
+      <w:pPr>
+        <w:pStyle w:val="Normal"/>
+        <w:numPr>
+          <w:ilvl w:val="1"/>
+          <w:numId w:val="6"/>
+        </w:numPr>
+        <w:bidi w:val="0"/>
+        <w:jc w:val="start"/>
+        <w:rPr/>
+      </w:pPr>
+      <w:r>
+        <w:rPr/>
+        <w:t xml:space="preserve"> </w:t>
+      </w:r>
+    </w:p>
+    <w:p>
+      <w:pPr>
+        <w:pStyle w:val="Normal"/>
+        <w:bidi w:val="0"/>
+        <w:jc w:val="start"/>
+        <w:rPr>
+          <w:b/>
+          <w:b/>
+          <w:bCs/>
+        </w:rPr>
+      </w:pPr>
+      <w:r>
+        <w:rPr>
+          <w:b/>
+          <w:bCs/>
+        </w:rPr>
+      </w:r>
+    </w:p>
+    <w:p>
+      <w:pPr>
+        <w:pStyle w:val="Normal"/>
+        <w:bidi w:val="0"/>
+        <w:jc w:val="start"/>
+        <w:rPr>
+          <w:b/>
+          <w:b/>
+          <w:bCs/>
+        </w:rPr>
+      </w:pPr>
+      <w:r>
+        <w:rPr>
+          <w:b/>
+          <w:bCs/>
+        </w:rPr>
+      </w:r>
+    </w:p>
+    <w:p>
+      <w:pPr>
+        <w:pStyle w:val="Heading2"/>
+        <w:numPr>
+          <w:ilvl w:val="1"/>
+          <w:numId w:val="3"/>
+        </w:numPr>
+        <w:rPr/>
+      </w:pPr>
+      <w:bookmarkStart w:id="9" w:name="__RefHeading___Toc338_3406738982"/>
+      <w:bookmarkEnd w:id="9"/>
+      <w:r>
+        <w:rPr/>
+        <w:t>Metrics:</w:t>
+      </w:r>
+    </w:p>
+    <w:p>
+      <w:pPr>
+        <w:pStyle w:val="Normal"/>
+        <w:bidi w:val="0"/>
+        <w:jc w:val="start"/>
+        <w:rPr>
+          <w:b/>
+          <w:b/>
+          <w:bCs/>
+        </w:rPr>
+      </w:pPr>
+      <w:r>
+        <w:rPr>
+          <w:b/>
+          <w:bCs/>
+        </w:rPr>
+      </w:r>
+    </w:p>
+    <w:p>
+      <w:pPr>
+        <w:pStyle w:val="Heading3"/>
         <w:numPr>
           <w:ilvl w:val="2"/>
           <w:numId w:val="3"/>
         </w:numPr>
+        <w:rPr/>
+      </w:pPr>
+      <w:bookmarkStart w:id="10" w:name="__RefHeading___Toc348_3406738982"/>
+      <w:bookmarkEnd w:id="10"/>
+      <w:r>
+        <w:rPr/>
+        <w:t>Exact prediction:</w:t>
+      </w:r>
+    </w:p>
+    <w:p>
+      <w:pPr>
+        <w:pStyle w:val="Normal"/>
+        <w:bidi w:val="0"/>
+        <w:jc w:val="start"/>
+        <w:rPr>
+          <w:b/>
+          <w:b/>
+          <w:bCs/>
+        </w:rPr>
+      </w:pPr>
+      <w:r>
+        <w:rPr>
+          <w:b/>
+          <w:bCs/>
+        </w:rPr>
+      </w:r>
+    </w:p>
+    <w:p>
+      <w:pPr>
+        <w:pStyle w:val="Normal"/>
+        <w:numPr>
+          <w:ilvl w:val="0"/>
+          <w:numId w:val="7"/>
+        </w:numPr>
+        <w:bidi w:val="0"/>
+        <w:jc w:val="start"/>
+        <w:rPr>
+          <w:b/>
+          <w:b/>
+          <w:bCs/>
+        </w:rPr>
+      </w:pPr>
+      <w:r>
+        <w:rPr>
+          <w:b/>
+          <w:bCs/>
+        </w:rPr>
+        <w:t>Regression:</w:t>
+      </w:r>
+    </w:p>
+    <w:p>
+      <w:pPr>
+        <w:pStyle w:val="Normal"/>
+        <w:numPr>
+          <w:ilvl w:val="1"/>
+          <w:numId w:val="7"/>
+        </w:numPr>
         <w:bidi w:val="0"/>
         <w:jc w:val="start"/>
         <w:rPr>
           <w:b w:val="false"/>
           <w:b w:val="false"/>
           <w:bCs w:val="false"/>
-          <w:shd w:fill="FFFF00" w:val="clear"/>
         </w:rPr>
       </w:pPr>
       <w:r>
         <w:rPr>
           <w:b w:val="false"/>
           <w:bCs w:val="false"/>
-          <w:shd w:fill="FFFF00" w:val="clear"/>
-        </w:rPr>
-        <w:t>tsfresh</w:t>
-      </w:r>
-    </w:p>
-    <w:p>
-      <w:pPr>
-        <w:pStyle w:val="Normal"/>
+        </w:rPr>
+        <w:t>Tweedie log likelihood</w:t>
+      </w:r>
+    </w:p>
+    <w:p>
+      <w:pPr>
+        <w:pStyle w:val="Normal"/>
+        <w:numPr>
+          <w:ilvl w:val="1"/>
+          <w:numId w:val="7"/>
+        </w:numPr>
+        <w:bidi w:val="0"/>
+        <w:jc w:val="start"/>
+        <w:rPr>
+          <w:b w:val="false"/>
+          <w:b w:val="false"/>
+          <w:bCs w:val="false"/>
+        </w:rPr>
+      </w:pPr>
+      <w:r>
+        <w:rPr>
+          <w:b w:val="false"/>
+          <w:bCs w:val="false"/>
+        </w:rPr>
+        <w:t>Precision and Recall of individual classes after rounding to Integer</w:t>
+      </w:r>
+    </w:p>
+    <w:p>
+      <w:pPr>
+        <w:pStyle w:val="Normal"/>
+        <w:numPr>
+          <w:ilvl w:val="1"/>
+          <w:numId w:val="7"/>
+        </w:numPr>
+        <w:bidi w:val="0"/>
+        <w:jc w:val="start"/>
+        <w:rPr>
+          <w:b w:val="false"/>
+          <w:b w:val="false"/>
+          <w:bCs w:val="false"/>
+        </w:rPr>
+      </w:pPr>
+      <w:r>
+        <w:rPr>
+          <w:b w:val="false"/>
+          <w:bCs w:val="false"/>
+        </w:rPr>
+        <w:t>F1 score for individual classes</w:t>
+      </w:r>
+    </w:p>
+    <w:p>
+      <w:pPr>
+        <w:pStyle w:val="Normal"/>
+        <w:numPr>
+          <w:ilvl w:val="0"/>
+          <w:numId w:val="7"/>
+        </w:numPr>
+        <w:bidi w:val="0"/>
+        <w:jc w:val="start"/>
+        <w:rPr>
+          <w:b/>
+          <w:b/>
+          <w:bCs/>
+        </w:rPr>
+      </w:pPr>
+      <w:r>
+        <w:rPr>
+          <w:b/>
+          <w:bCs/>
+        </w:rPr>
+        <w:t>Classification</w:t>
+      </w:r>
+    </w:p>
+    <w:p>
+      <w:pPr>
+        <w:pStyle w:val="Normal"/>
+        <w:numPr>
+          <w:ilvl w:val="1"/>
+          <w:numId w:val="7"/>
+        </w:numPr>
+        <w:bidi w:val="0"/>
+        <w:jc w:val="start"/>
+        <w:rPr/>
+      </w:pPr>
+      <w:r>
+        <w:rPr/>
+        <w:t>cross-entropy loss (from softmax output)</w:t>
+      </w:r>
+    </w:p>
+    <w:p>
+      <w:pPr>
+        <w:pStyle w:val="Normal"/>
+        <w:numPr>
+          <w:ilvl w:val="1"/>
+          <w:numId w:val="7"/>
+        </w:numPr>
+        <w:bidi w:val="0"/>
+        <w:jc w:val="start"/>
+        <w:rPr>
+          <w:b w:val="false"/>
+          <w:b w:val="false"/>
+          <w:bCs w:val="false"/>
+        </w:rPr>
+      </w:pPr>
+      <w:r>
+        <w:rPr>
+          <w:b w:val="false"/>
+          <w:bCs w:val="false"/>
+        </w:rPr>
+        <w:t>Precision and Recall of individual classes</w:t>
+      </w:r>
+    </w:p>
+    <w:p>
+      <w:pPr>
+        <w:pStyle w:val="Normal"/>
+        <w:numPr>
+          <w:ilvl w:val="1"/>
+          <w:numId w:val="7"/>
+        </w:numPr>
+        <w:bidi w:val="0"/>
+        <w:jc w:val="start"/>
+        <w:rPr>
+          <w:b w:val="false"/>
+          <w:b w:val="false"/>
+          <w:bCs w:val="false"/>
+        </w:rPr>
+      </w:pPr>
+      <w:r>
+        <w:rPr>
+          <w:b w:val="false"/>
+          <w:bCs w:val="false"/>
+        </w:rPr>
+        <w:t>F1 score for individual classes</w:t>
+      </w:r>
+    </w:p>
+    <w:p>
+      <w:pPr>
+        <w:pStyle w:val="Normal"/>
+        <w:bidi w:val="0"/>
+        <w:ind w:start="720" w:end="0" w:hanging="0"/>
+        <w:jc w:val="start"/>
+        <w:rPr>
+          <w:b/>
+          <w:b/>
+          <w:bCs/>
+        </w:rPr>
+      </w:pPr>
+      <w:r>
+        <w:rPr>
+          <w:b/>
+          <w:bCs/>
+        </w:rPr>
+      </w:r>
+    </w:p>
+    <w:p>
+      <w:pPr>
+        <w:pStyle w:val="Heading3"/>
         <w:numPr>
           <w:ilvl w:val="2"/>
           <w:numId w:val="3"/>
-        </w:numPr>
-        <w:bidi w:val="0"/>
-        <w:jc w:val="start"/>
-        <w:rPr>
-          <w:b w:val="false"/>
-          <w:b w:val="false"/>
-          <w:bCs w:val="false"/>
-        </w:rPr>
-      </w:pPr>
-      <w:r>
-        <w:rPr>
-          <w:b w:val="false"/>
-          <w:bCs w:val="false"/>
-        </w:rPr>
-        <w:t>tsfeatures</w:t>
-      </w:r>
-    </w:p>
-    <w:p>
-      <w:pPr>
-        <w:pStyle w:val="Normal"/>
-        <w:numPr>
-          <w:ilvl w:val="2"/>
-          <w:numId w:val="3"/>
-        </w:numPr>
-        <w:bidi w:val="0"/>
-        <w:jc w:val="start"/>
-        <w:rPr>
-          <w:b w:val="false"/>
-          <w:b w:val="false"/>
-          <w:bCs w:val="false"/>
-        </w:rPr>
-      </w:pPr>
-      <w:r>
-        <w:rPr>
-          <w:b w:val="false"/>
-          <w:bCs w:val="false"/>
-        </w:rPr>
-        <w:t>feature-engine</w:t>
-      </w:r>
-    </w:p>
-    <w:p>
-      <w:pPr>
-        <w:pStyle w:val="Normal"/>
-        <w:numPr>
-          <w:ilvl w:val="2"/>
-          <w:numId w:val="3"/>
-        </w:numPr>
-        <w:bidi w:val="0"/>
-        <w:jc w:val="start"/>
-        <w:rPr>
-          <w:b w:val="false"/>
-          <w:b w:val="false"/>
-          <w:bCs w:val="false"/>
-        </w:rPr>
-      </w:pPr>
-      <w:r>
-        <w:rPr>
-          <w:b w:val="false"/>
-          <w:bCs w:val="false"/>
-        </w:rPr>
-        <w:t>cesium</w:t>
-      </w:r>
-    </w:p>
-    <w:p>
-      <w:pPr>
-        <w:pStyle w:val="Normal"/>
-        <w:numPr>
-          <w:ilvl w:val="2"/>
-          <w:numId w:val="3"/>
-        </w:numPr>
-        <w:bidi w:val="0"/>
-        <w:jc w:val="start"/>
-        <w:rPr>
-          <w:b w:val="false"/>
-          <w:b w:val="false"/>
-          <w:bCs w:val="false"/>
-        </w:rPr>
-      </w:pPr>
-      <w:r>
-        <w:rPr>
-          <w:b w:val="false"/>
-          <w:bCs w:val="false"/>
-        </w:rPr>
-      </w:r>
-    </w:p>
-    <w:p>
-      <w:pPr>
-        <w:pStyle w:val="Normal"/>
-        <w:bidi w:val="0"/>
-        <w:jc w:val="start"/>
-        <w:rPr>
-          <w:b/>
-          <w:b/>
-          <w:bCs/>
-        </w:rPr>
-      </w:pPr>
-      <w:r>
-        <w:rPr>
-          <w:b/>
-          <w:bCs/>
-        </w:rPr>
-      </w:r>
-    </w:p>
-    <w:p>
-      <w:pPr>
-        <w:pStyle w:val="Heading2"/>
-        <w:numPr>
-          <w:ilvl w:val="1"/>
-          <w:numId w:val="2"/>
-        </w:numPr>
-        <w:rPr/>
-      </w:pPr>
-      <w:bookmarkStart w:id="7" w:name="__RefHeading___Toc334_3406738982"/>
-      <w:bookmarkEnd w:id="7"/>
-      <w:r>
-        <w:rPr/>
-        <w:t>Data ingestion:</w:t>
-      </w:r>
-    </w:p>
-    <w:p>
-      <w:pPr>
-        <w:pStyle w:val="Normal"/>
-        <w:bidi w:val="0"/>
-        <w:jc w:val="start"/>
-        <w:rPr>
-          <w:b/>
-          <w:b/>
-          <w:bCs/>
-        </w:rPr>
-      </w:pPr>
-      <w:r>
-        <w:rPr>
-          <w:b/>
-          <w:bCs/>
-        </w:rPr>
-      </w:r>
-    </w:p>
-    <w:p>
-      <w:pPr>
-        <w:pStyle w:val="Normal"/>
-        <w:numPr>
-          <w:ilvl w:val="0"/>
-          <w:numId w:val="4"/>
-        </w:numPr>
-        <w:bidi w:val="0"/>
-        <w:jc w:val="start"/>
-        <w:rPr>
-          <w:b/>
-          <w:b/>
-          <w:bCs/>
-        </w:rPr>
-      </w:pPr>
-      <w:r>
-        <w:rPr>
-          <w:b/>
-          <w:bCs/>
-        </w:rPr>
-        <w:t>size of data</w:t>
-      </w:r>
-    </w:p>
-    <w:p>
-      <w:pPr>
-        <w:pStyle w:val="Normal"/>
-        <w:numPr>
-          <w:ilvl w:val="1"/>
-          <w:numId w:val="4"/>
-        </w:numPr>
-        <w:bidi w:val="0"/>
-        <w:jc w:val="start"/>
-        <w:rPr>
-          <w:b w:val="false"/>
-          <w:b w:val="false"/>
-          <w:bCs w:val="false"/>
-        </w:rPr>
-      </w:pPr>
-      <w:r>
-        <w:rPr>
-          <w:b w:val="false"/>
-          <w:bCs w:val="false"/>
-        </w:rPr>
-        <w:t>Existing:</w:t>
-      </w:r>
-    </w:p>
-    <w:p>
-      <w:pPr>
-        <w:pStyle w:val="Normal"/>
-        <w:numPr>
-          <w:ilvl w:val="2"/>
-          <w:numId w:val="4"/>
-        </w:numPr>
-        <w:bidi w:val="0"/>
-        <w:jc w:val="start"/>
-        <w:rPr>
-          <w:b w:val="false"/>
-          <w:b w:val="false"/>
-          <w:bCs w:val="false"/>
-        </w:rPr>
-      </w:pPr>
-      <w:r>
-        <w:rPr>
-          <w:b w:val="false"/>
-          <w:bCs w:val="false"/>
-        </w:rPr>
-        <w:t>All stations within a cluster</w:t>
-      </w:r>
-    </w:p>
-    <w:p>
-      <w:pPr>
-        <w:pStyle w:val="Normal"/>
-        <w:bidi w:val="0"/>
-        <w:jc w:val="start"/>
-        <w:rPr>
-          <w:b w:val="false"/>
-          <w:b w:val="false"/>
-          <w:bCs w:val="false"/>
-        </w:rPr>
-      </w:pPr>
-      <w:r>
-        <w:rPr>
-          <w:b w:val="false"/>
-          <w:bCs w:val="false"/>
-        </w:rPr>
-        <w:tab/>
-      </w:r>
-    </w:p>
-    <w:p>
-      <w:pPr>
-        <w:pStyle w:val="Normal"/>
-        <w:numPr>
-          <w:ilvl w:val="1"/>
-          <w:numId w:val="4"/>
-        </w:numPr>
-        <w:bidi w:val="0"/>
-        <w:jc w:val="start"/>
-        <w:rPr>
-          <w:b w:val="false"/>
-          <w:b w:val="false"/>
-          <w:bCs w:val="false"/>
-        </w:rPr>
-      </w:pPr>
-      <w:r>
-        <w:rPr>
-          <w:b w:val="false"/>
-          <w:bCs w:val="false"/>
-        </w:rPr>
-        <w:t>Proposed:</w:t>
-      </w:r>
-    </w:p>
-    <w:p>
-      <w:pPr>
-        <w:pStyle w:val="Normal"/>
-        <w:numPr>
-          <w:ilvl w:val="2"/>
-          <w:numId w:val="4"/>
-        </w:numPr>
-        <w:bidi w:val="0"/>
-        <w:jc w:val="start"/>
-        <w:rPr/>
-      </w:pPr>
-      <w:r>
-        <w:rPr>
-          <w:b w:val="false"/>
-          <w:bCs w:val="false"/>
-        </w:rPr>
-        <w:t xml:space="preserve"> </w:t>
-      </w:r>
-      <w:r>
-        <w:rPr>
-          <w:b w:val="false"/>
-          <w:bCs w:val="false"/>
-        </w:rPr>
-        <w:t>All stations within a region</w:t>
-      </w:r>
-    </w:p>
-    <w:p>
-      <w:pPr>
-        <w:pStyle w:val="Normal"/>
-        <w:bidi w:val="0"/>
-        <w:jc w:val="start"/>
-        <w:rPr>
-          <w:b/>
-          <w:b/>
-          <w:bCs/>
-        </w:rPr>
-      </w:pPr>
-      <w:r>
-        <w:rPr>
-          <w:b/>
-          <w:bCs/>
-        </w:rPr>
-      </w:r>
-    </w:p>
-    <w:p>
-      <w:pPr>
-        <w:pStyle w:val="Heading2"/>
-        <w:numPr>
-          <w:ilvl w:val="1"/>
-          <w:numId w:val="2"/>
-        </w:numPr>
-        <w:rPr/>
-      </w:pPr>
-      <w:bookmarkStart w:id="8" w:name="__RefHeading___Toc336_3406738982"/>
-      <w:bookmarkEnd w:id="8"/>
-      <w:r>
-        <w:rPr/>
-        <w:t>Loss function:</w:t>
-      </w:r>
-    </w:p>
-    <w:p>
-      <w:pPr>
-        <w:pStyle w:val="Normal"/>
-        <w:bidi w:val="0"/>
-        <w:jc w:val="start"/>
-        <w:rPr>
-          <w:b/>
-          <w:b/>
-          <w:bCs/>
-        </w:rPr>
-      </w:pPr>
-      <w:r>
-        <w:rPr>
-          <w:b/>
-          <w:bCs/>
-        </w:rPr>
-      </w:r>
-    </w:p>
-    <w:p>
-      <w:pPr>
-        <w:pStyle w:val="Normal"/>
-        <w:numPr>
-          <w:ilvl w:val="0"/>
-          <w:numId w:val="5"/>
-        </w:numPr>
-        <w:bidi w:val="0"/>
-        <w:jc w:val="start"/>
-        <w:rPr>
-          <w:b/>
-          <w:b/>
-          <w:bCs/>
-        </w:rPr>
-      </w:pPr>
-      <w:r>
-        <w:rPr>
-          <w:b/>
-          <w:bCs/>
-        </w:rPr>
-        <w:t>Regression:</w:t>
-      </w:r>
-    </w:p>
-    <w:p>
-      <w:pPr>
-        <w:pStyle w:val="Normal"/>
-        <w:numPr>
-          <w:ilvl w:val="1"/>
-          <w:numId w:val="5"/>
-        </w:numPr>
-        <w:bidi w:val="0"/>
-        <w:jc w:val="start"/>
-        <w:rPr>
-          <w:b w:val="false"/>
-          <w:b w:val="false"/>
-          <w:bCs w:val="false"/>
-        </w:rPr>
-      </w:pPr>
-      <w:r>
-        <w:rPr>
-          <w:b w:val="false"/>
-          <w:bCs w:val="false"/>
-        </w:rPr>
-        <w:t>Tweedie log likelihood</w:t>
-      </w:r>
-    </w:p>
-    <w:p>
-      <w:pPr>
-        <w:pStyle w:val="Normal"/>
-        <w:bidi w:val="0"/>
-        <w:ind w:start="1080" w:end="0" w:hanging="0"/>
-        <w:jc w:val="start"/>
-        <w:rPr/>
-      </w:pPr>
-      <w:r>
-        <w:rPr/>
-      </w:r>
-    </w:p>
-    <w:p>
-      <w:pPr>
-        <w:pStyle w:val="Normal"/>
-        <w:numPr>
-          <w:ilvl w:val="0"/>
-          <w:numId w:val="5"/>
-        </w:numPr>
-        <w:bidi w:val="0"/>
-        <w:jc w:val="start"/>
-        <w:rPr>
-          <w:b/>
-          <w:b/>
-          <w:bCs/>
-        </w:rPr>
-      </w:pPr>
-      <w:r>
-        <w:rPr>
-          <w:b/>
-          <w:bCs/>
-        </w:rPr>
-        <w:t>Classification</w:t>
-      </w:r>
-    </w:p>
-    <w:p>
-      <w:pPr>
-        <w:pStyle w:val="Normal"/>
-        <w:numPr>
-          <w:ilvl w:val="1"/>
-          <w:numId w:val="5"/>
-        </w:numPr>
-        <w:bidi w:val="0"/>
-        <w:jc w:val="start"/>
-        <w:rPr/>
-      </w:pPr>
-      <w:r>
-        <w:rPr/>
-        <w:t>cross-entropy loss (from softmax output for multi-class)</w:t>
-      </w:r>
-    </w:p>
-    <w:p>
-      <w:pPr>
-        <w:pStyle w:val="Normal"/>
-        <w:numPr>
-          <w:ilvl w:val="1"/>
-          <w:numId w:val="5"/>
-        </w:numPr>
-        <w:bidi w:val="0"/>
-        <w:jc w:val="start"/>
-        <w:rPr/>
-      </w:pPr>
-      <w:r>
-        <w:rPr/>
-        <w:t xml:space="preserve"> </w:t>
-      </w:r>
-    </w:p>
-    <w:p>
-      <w:pPr>
-        <w:pStyle w:val="Normal"/>
-        <w:bidi w:val="0"/>
-        <w:jc w:val="start"/>
-        <w:rPr>
-          <w:b/>
-          <w:b/>
-          <w:bCs/>
-        </w:rPr>
-      </w:pPr>
-      <w:r>
-        <w:rPr>
-          <w:b/>
-          <w:bCs/>
-        </w:rPr>
-      </w:r>
-    </w:p>
-    <w:p>
-      <w:pPr>
-        <w:pStyle w:val="Normal"/>
-        <w:bidi w:val="0"/>
-        <w:jc w:val="start"/>
-        <w:rPr>
-          <w:b/>
-          <w:b/>
-          <w:bCs/>
-        </w:rPr>
-      </w:pPr>
-      <w:r>
-        <w:rPr>
-          <w:b/>
-          <w:bCs/>
-        </w:rPr>
-      </w:r>
-    </w:p>
-    <w:p>
-      <w:pPr>
-        <w:pStyle w:val="Heading2"/>
-        <w:numPr>
-          <w:ilvl w:val="1"/>
-          <w:numId w:val="2"/>
-        </w:numPr>
-        <w:rPr/>
-      </w:pPr>
-      <w:bookmarkStart w:id="9" w:name="__RefHeading___Toc338_3406738982"/>
-      <w:bookmarkEnd w:id="9"/>
-      <w:r>
-        <w:rPr/>
-        <w:t>Metrics:</w:t>
-      </w:r>
-    </w:p>
-    <w:p>
-      <w:pPr>
-        <w:pStyle w:val="Normal"/>
-        <w:bidi w:val="0"/>
-        <w:jc w:val="start"/>
-        <w:rPr>
-          <w:b/>
-          <w:b/>
-          <w:bCs/>
-        </w:rPr>
-      </w:pPr>
-      <w:r>
-        <w:rPr>
-          <w:b/>
-          <w:bCs/>
-        </w:rPr>
-      </w:r>
-    </w:p>
-    <w:p>
-      <w:pPr>
-        <w:pStyle w:val="Heading3"/>
-        <w:numPr>
-          <w:ilvl w:val="2"/>
-          <w:numId w:val="2"/>
-        </w:numPr>
-        <w:rPr/>
-      </w:pPr>
-      <w:bookmarkStart w:id="10" w:name="__RefHeading___Toc348_3406738982"/>
-      <w:bookmarkEnd w:id="10"/>
-      <w:r>
-        <w:rPr/>
-        <w:t>Exact prediction:</w:t>
-      </w:r>
-    </w:p>
-    <w:p>
-      <w:pPr>
-        <w:pStyle w:val="Normal"/>
-        <w:bidi w:val="0"/>
-        <w:jc w:val="start"/>
-        <w:rPr>
-          <w:b/>
-          <w:b/>
-          <w:bCs/>
-        </w:rPr>
-      </w:pPr>
-      <w:r>
-        <w:rPr>
-          <w:b/>
-          <w:bCs/>
-        </w:rPr>
-      </w:r>
-    </w:p>
-    <w:p>
-      <w:pPr>
-        <w:pStyle w:val="Normal"/>
-        <w:numPr>
-          <w:ilvl w:val="0"/>
-          <w:numId w:val="6"/>
-        </w:numPr>
-        <w:bidi w:val="0"/>
-        <w:jc w:val="start"/>
-        <w:rPr>
-          <w:b/>
-          <w:b/>
-          <w:bCs/>
-        </w:rPr>
-      </w:pPr>
-      <w:r>
-        <w:rPr>
-          <w:b/>
-          <w:bCs/>
-        </w:rPr>
-        <w:t>Regression:</w:t>
-      </w:r>
-    </w:p>
-    <w:p>
-      <w:pPr>
-        <w:pStyle w:val="Normal"/>
-        <w:numPr>
-          <w:ilvl w:val="1"/>
-          <w:numId w:val="6"/>
-        </w:numPr>
-        <w:bidi w:val="0"/>
-        <w:jc w:val="start"/>
-        <w:rPr>
-          <w:b w:val="false"/>
-          <w:b w:val="false"/>
-          <w:bCs w:val="false"/>
-        </w:rPr>
-      </w:pPr>
-      <w:r>
-        <w:rPr>
-          <w:b w:val="false"/>
-          <w:bCs w:val="false"/>
-        </w:rPr>
-        <w:t>Tweedie log likelihood</w:t>
-      </w:r>
-    </w:p>
-    <w:p>
-      <w:pPr>
-        <w:pStyle w:val="Normal"/>
-        <w:numPr>
-          <w:ilvl w:val="1"/>
-          <w:numId w:val="6"/>
-        </w:numPr>
-        <w:bidi w:val="0"/>
-        <w:jc w:val="start"/>
-        <w:rPr>
-          <w:b w:val="false"/>
-          <w:b w:val="false"/>
-          <w:bCs w:val="false"/>
-        </w:rPr>
-      </w:pPr>
-      <w:r>
-        <w:rPr>
-          <w:b w:val="false"/>
-          <w:bCs w:val="false"/>
-        </w:rPr>
-        <w:t>Precision and Recall of individual classes after rounding to Integer</w:t>
-      </w:r>
-    </w:p>
-    <w:p>
-      <w:pPr>
-        <w:pStyle w:val="Normal"/>
-        <w:numPr>
-          <w:ilvl w:val="1"/>
-          <w:numId w:val="6"/>
-        </w:numPr>
-        <w:bidi w:val="0"/>
-        <w:jc w:val="start"/>
-        <w:rPr>
-          <w:b w:val="false"/>
-          <w:b w:val="false"/>
-          <w:bCs w:val="false"/>
-        </w:rPr>
-      </w:pPr>
-      <w:r>
-        <w:rPr>
-          <w:b w:val="false"/>
-          <w:bCs w:val="false"/>
-        </w:rPr>
-        <w:t>F1 score for individual classes</w:t>
-      </w:r>
-    </w:p>
-    <w:p>
-      <w:pPr>
-        <w:pStyle w:val="Normal"/>
-        <w:numPr>
-          <w:ilvl w:val="0"/>
-          <w:numId w:val="6"/>
-        </w:numPr>
-        <w:bidi w:val="0"/>
-        <w:jc w:val="start"/>
-        <w:rPr>
-          <w:b/>
-          <w:b/>
-          <w:bCs/>
-        </w:rPr>
-      </w:pPr>
-      <w:r>
-        <w:rPr>
-          <w:b/>
-          <w:bCs/>
-        </w:rPr>
-        <w:t>Classification</w:t>
-      </w:r>
-    </w:p>
-    <w:p>
-      <w:pPr>
-        <w:pStyle w:val="Normal"/>
-        <w:numPr>
-          <w:ilvl w:val="1"/>
-          <w:numId w:val="6"/>
-        </w:numPr>
-        <w:bidi w:val="0"/>
-        <w:jc w:val="start"/>
-        <w:rPr/>
-      </w:pPr>
-      <w:r>
-        <w:rPr/>
-        <w:t>cross-entropy loss (from softmax output)</w:t>
-      </w:r>
-    </w:p>
-    <w:p>
-      <w:pPr>
-        <w:pStyle w:val="Normal"/>
-        <w:numPr>
-          <w:ilvl w:val="1"/>
-          <w:numId w:val="6"/>
-        </w:numPr>
-        <w:bidi w:val="0"/>
-        <w:jc w:val="start"/>
-        <w:rPr>
-          <w:b w:val="false"/>
-          <w:b w:val="false"/>
-          <w:bCs w:val="false"/>
-        </w:rPr>
-      </w:pPr>
-      <w:r>
-        <w:rPr>
-          <w:b w:val="false"/>
-          <w:bCs w:val="false"/>
-        </w:rPr>
-        <w:t>Precision and Recall of individual classes</w:t>
-      </w:r>
-    </w:p>
-    <w:p>
-      <w:pPr>
-        <w:pStyle w:val="Normal"/>
-        <w:numPr>
-          <w:ilvl w:val="1"/>
-          <w:numId w:val="6"/>
-        </w:numPr>
-        <w:bidi w:val="0"/>
-        <w:jc w:val="start"/>
-        <w:rPr>
-          <w:b w:val="false"/>
-          <w:b w:val="false"/>
-          <w:bCs w:val="false"/>
-        </w:rPr>
-      </w:pPr>
-      <w:r>
-        <w:rPr>
-          <w:b w:val="false"/>
-          <w:bCs w:val="false"/>
-        </w:rPr>
-        <w:t>F1 score for individual classes</w:t>
-      </w:r>
-    </w:p>
-    <w:p>
-      <w:pPr>
-        <w:pStyle w:val="Normal"/>
-        <w:bidi w:val="0"/>
-        <w:ind w:start="720" w:end="0" w:hanging="0"/>
-        <w:jc w:val="start"/>
-        <w:rPr>
-          <w:b/>
-          <w:b/>
-          <w:bCs/>
-        </w:rPr>
-      </w:pPr>
-      <w:r>
-        <w:rPr>
-          <w:b/>
-          <w:bCs/>
-        </w:rPr>
-      </w:r>
-    </w:p>
-    <w:p>
-      <w:pPr>
-        <w:pStyle w:val="Heading3"/>
-        <w:numPr>
-          <w:ilvl w:val="2"/>
-          <w:numId w:val="2"/>
         </w:numPr>
         <w:rPr/>
       </w:pPr>
@@ -3103,7 +3138,7 @@
         <w:widowControl/>
         <w:numPr>
           <w:ilvl w:val="0"/>
-          <w:numId w:val="8"/>
+          <w:numId w:val="9"/>
         </w:numPr>
         <w:ind w:start="0" w:end="0" w:hanging="0"/>
         <w:rPr>
@@ -3137,7 +3172,7 @@
         <w:widowControl/>
         <w:numPr>
           <w:ilvl w:val="0"/>
-          <w:numId w:val="8"/>
+          <w:numId w:val="9"/>
         </w:numPr>
         <w:ind w:start="0" w:end="0" w:hanging="0"/>
         <w:rPr>
@@ -3171,7 +3206,7 @@
         <w:widowControl/>
         <w:numPr>
           <w:ilvl w:val="0"/>
-          <w:numId w:val="9"/>
+          <w:numId w:val="10"/>
         </w:numPr>
         <w:suppressAutoHyphens w:val="true"/>
         <w:bidi w:val="0"/>
@@ -3209,7 +3244,7 @@
         <w:widowControl/>
         <w:numPr>
           <w:ilvl w:val="0"/>
-          <w:numId w:val="9"/>
+          <w:numId w:val="10"/>
         </w:numPr>
         <w:suppressAutoHyphens w:val="true"/>
         <w:bidi w:val="0"/>
@@ -3247,7 +3282,7 @@
         <w:widowControl/>
         <w:numPr>
           <w:ilvl w:val="0"/>
-          <w:numId w:val="9"/>
+          <w:numId w:val="10"/>
         </w:numPr>
         <w:suppressAutoHyphens w:val="true"/>
         <w:bidi w:val="0"/>
@@ -3285,7 +3320,7 @@
         <w:widowControl/>
         <w:numPr>
           <w:ilvl w:val="0"/>
-          <w:numId w:val="9"/>
+          <w:numId w:val="10"/>
         </w:numPr>
         <w:suppressAutoHyphens w:val="true"/>
         <w:bidi w:val="0"/>
@@ -3358,7 +3393,7 @@
         <w:pStyle w:val="Heading3"/>
         <w:numPr>
           <w:ilvl w:val="2"/>
-          <w:numId w:val="2"/>
+          <w:numId w:val="3"/>
         </w:numPr>
         <w:rPr/>
       </w:pPr>
@@ -3392,7 +3427,7 @@
         <w:pStyle w:val="Normal"/>
         <w:numPr>
           <w:ilvl w:val="0"/>
-          <w:numId w:val="7"/>
+          <w:numId w:val="8"/>
         </w:numPr>
         <w:bidi w:val="0"/>
         <w:jc w:val="start"/>
@@ -3434,7 +3469,7 @@
         <w:pStyle w:val="Normal"/>
         <w:numPr>
           <w:ilvl w:val="0"/>
-          <w:numId w:val="7"/>
+          <w:numId w:val="8"/>
         </w:numPr>
         <w:bidi w:val="0"/>
         <w:jc w:val="start"/>
@@ -3475,7 +3510,7 @@
         <w:pStyle w:val="Normal"/>
         <w:numPr>
           <w:ilvl w:val="0"/>
-          <w:numId w:val="7"/>
+          <w:numId w:val="8"/>
         </w:numPr>
         <w:bidi w:val="0"/>
         <w:jc w:val="start"/>
@@ -3534,7 +3569,7 @@
         <w:pStyle w:val="Heading3"/>
         <w:numPr>
           <w:ilvl w:val="2"/>
-          <w:numId w:val="2"/>
+          <w:numId w:val="3"/>
         </w:numPr>
         <w:rPr/>
       </w:pPr>
@@ -3550,7 +3585,7 @@
         <w:pStyle w:val="Normal"/>
         <w:numPr>
           <w:ilvl w:val="0"/>
-          <w:numId w:val="10"/>
+          <w:numId w:val="11"/>
         </w:numPr>
         <w:bidi w:val="0"/>
         <w:jc w:val="start"/>
@@ -3627,7 +3662,7 @@
         <w:pStyle w:val="Heading1"/>
         <w:numPr>
           <w:ilvl w:val="0"/>
-          <w:numId w:val="2"/>
+          <w:numId w:val="3"/>
         </w:numPr>
         <w:rPr/>
       </w:pPr>
@@ -3665,7 +3700,7 @@
         <w:pStyle w:val="Heading2"/>
         <w:numPr>
           <w:ilvl w:val="1"/>
-          <w:numId w:val="2"/>
+          <w:numId w:val="3"/>
         </w:numPr>
         <w:rPr/>
       </w:pPr>
@@ -3673,11 +3708,7 @@
       <w:bookmarkEnd w:id="15"/>
       <w:r>
         <w:rPr/>
-        <w:t xml:space="preserve">Trial #1: </w:t>
-      </w:r>
-      <w:r>
-        <w:rPr/>
-        <w:t>Tweedie regression</w:t>
+        <w:t>Trial #1: Tweedie regression</w:t>
       </w:r>
     </w:p>
     <w:p>
@@ -3696,7 +3727,7 @@
         <w:pStyle w:val="Heading3"/>
         <w:numPr>
           <w:ilvl w:val="2"/>
-          <w:numId w:val="2"/>
+          <w:numId w:val="3"/>
         </w:numPr>
         <w:rPr/>
       </w:pPr>
@@ -3716,15 +3747,7 @@
       </w:pPr>
       <w:r>
         <w:rPr/>
-        <w:t xml:space="preserve">All stations of </w:t>
-      </w:r>
-      <w:r>
-        <w:rPr/>
-        <w:t>one</w:t>
-      </w:r>
-      <w:r>
-        <w:rPr/>
-        <w:t xml:space="preserve"> cluster.</w:t>
+        <w:t>All stations of one cluster.</w:t>
       </w:r>
     </w:p>
     <w:p>
@@ -3732,7 +3755,7 @@
         <w:pStyle w:val="Heading3"/>
         <w:numPr>
           <w:ilvl w:val="2"/>
-          <w:numId w:val="2"/>
+          <w:numId w:val="3"/>
         </w:numPr>
         <w:rPr/>
       </w:pPr>
@@ -4014,7 +4037,7 @@
         <w:pStyle w:val="Heading3"/>
         <w:numPr>
           <w:ilvl w:val="2"/>
-          <w:numId w:val="2"/>
+          <w:numId w:val="3"/>
         </w:numPr>
         <w:rPr/>
       </w:pPr>
@@ -4040,7 +4063,7 @@
         <w:pStyle w:val="Heading3"/>
         <w:numPr>
           <w:ilvl w:val="2"/>
-          <w:numId w:val="2"/>
+          <w:numId w:val="3"/>
         </w:numPr>
         <w:rPr/>
       </w:pPr>
@@ -4113,7 +4136,7 @@
         <w:pStyle w:val="Heading3"/>
         <w:numPr>
           <w:ilvl w:val="2"/>
-          <w:numId w:val="2"/>
+          <w:numId w:val="3"/>
         </w:numPr>
         <w:rPr/>
       </w:pPr>
@@ -4341,7 +4364,7 @@
         <w:pStyle w:val="Heading3"/>
         <w:numPr>
           <w:ilvl w:val="2"/>
-          <w:numId w:val="2"/>
+          <w:numId w:val="3"/>
         </w:numPr>
         <w:rPr/>
       </w:pPr>
@@ -4473,6 +4496,7 @@
           <w:ilvl w:val="0"/>
           <w:numId w:val="0"/>
         </w:numPr>
+        <w:ind w:start="0" w:end="0" w:hanging="0"/>
         <w:rPr/>
       </w:pPr>
       <w:r>
@@ -4671,6 +4695,10 @@
     <w:p>
       <w:pPr>
         <w:pStyle w:val="Heading4"/>
+        <w:numPr>
+          <w:ilvl w:val="3"/>
+          <w:numId w:val="2"/>
+        </w:numPr>
         <w:rPr/>
       </w:pPr>
       <w:bookmarkStart w:id="21" w:name="__RefHeading___Toc317_3786217518"/>
@@ -4820,7 +4848,7 @@
         <w:pStyle w:val="Heading3"/>
         <w:numPr>
           <w:ilvl w:val="2"/>
-          <w:numId w:val="2"/>
+          <w:numId w:val="3"/>
         </w:numPr>
         <w:rPr/>
       </w:pPr>
@@ -4959,7 +4987,7 @@
         <w:pStyle w:val="Heading2"/>
         <w:numPr>
           <w:ilvl w:val="1"/>
-          <w:numId w:val="2"/>
+          <w:numId w:val="3"/>
         </w:numPr>
         <w:rPr/>
       </w:pPr>
@@ -4967,11 +4995,7 @@
       <w:bookmarkEnd w:id="23"/>
       <w:r>
         <w:rPr/>
-        <w:t xml:space="preserve">Trial #2: </w:t>
-      </w:r>
-      <w:r>
-        <w:rPr/>
-        <w:t>Cross-entropy classification</w:t>
+        <w:t>Trial #2: Cross-entropy classification</w:t>
       </w:r>
     </w:p>
     <w:p>
@@ -4979,7 +5003,7 @@
         <w:pStyle w:val="Normal"/>
         <w:numPr>
           <w:ilvl w:val="1"/>
-          <w:numId w:val="2"/>
+          <w:numId w:val="3"/>
         </w:numPr>
         <w:rPr/>
       </w:pPr>
@@ -5003,7 +5027,7 @@
         <w:pStyle w:val="Heading3"/>
         <w:numPr>
           <w:ilvl w:val="2"/>
-          <w:numId w:val="2"/>
+          <w:numId w:val="3"/>
         </w:numPr>
         <w:bidi w:val="0"/>
         <w:jc w:val="start"/>
@@ -5032,7 +5056,7 @@
         <w:pStyle w:val="Heading3"/>
         <w:numPr>
           <w:ilvl w:val="2"/>
-          <w:numId w:val="2"/>
+          <w:numId w:val="3"/>
         </w:numPr>
         <w:rPr/>
       </w:pPr>
@@ -5059,7 +5083,7 @@
         <w:pStyle w:val="Heading3"/>
         <w:numPr>
           <w:ilvl w:val="2"/>
-          <w:numId w:val="2"/>
+          <w:numId w:val="3"/>
         </w:numPr>
         <w:rPr/>
       </w:pPr>
@@ -5075,21 +5099,13 @@
         <w:pStyle w:val="Normal"/>
         <w:numPr>
           <w:ilvl w:val="1"/>
-          <w:numId w:val="2"/>
-        </w:numPr>
-        <w:rPr/>
-      </w:pPr>
-      <w:r>
-        <w:rPr/>
-        <w:t xml:space="preserve">Objective </w:t>
-      </w:r>
-      <w:r>
-        <w:rPr/>
-        <w:t>=</w:t>
-      </w:r>
-      <w:r>
-        <w:rPr/>
-        <w:t xml:space="preserve"> multi:softmax</w:t>
+          <w:numId w:val="3"/>
+        </w:numPr>
+        <w:rPr/>
+      </w:pPr>
+      <w:r>
+        <w:rPr/>
+        <w:t>Objective = multi:softmax</w:t>
       </w:r>
     </w:p>
     <w:p>
@@ -5097,7 +5113,7 @@
         <w:pStyle w:val="Heading3"/>
         <w:numPr>
           <w:ilvl w:val="2"/>
-          <w:numId w:val="2"/>
+          <w:numId w:val="3"/>
         </w:numPr>
         <w:bidi w:val="0"/>
         <w:jc w:val="start"/>
@@ -5309,7 +5325,7 @@
         <w:pStyle w:val="Heading3"/>
         <w:numPr>
           <w:ilvl w:val="2"/>
-          <w:numId w:val="2"/>
+          <w:numId w:val="3"/>
         </w:numPr>
         <w:rPr/>
       </w:pPr>
@@ -5957,6 +5973,10 @@
     <w:p>
       <w:pPr>
         <w:pStyle w:val="Heading4"/>
+        <w:numPr>
+          <w:ilvl w:val="3"/>
+          <w:numId w:val="2"/>
+        </w:numPr>
         <w:rPr/>
       </w:pPr>
       <w:bookmarkStart w:id="29" w:name="__RefHeading___Toc319_3786217518"/>
@@ -6170,7 +6190,7 @@
         <w:pStyle w:val="Heading3"/>
         <w:numPr>
           <w:ilvl w:val="2"/>
-          <w:numId w:val="2"/>
+          <w:numId w:val="3"/>
         </w:numPr>
         <w:rPr/>
       </w:pPr>
@@ -6472,29 +6492,15 @@
         <w:pStyle w:val="Heading2"/>
         <w:numPr>
           <w:ilvl w:val="1"/>
-          <w:numId w:val="2"/>
-        </w:numPr>
-        <w:rPr/>
-      </w:pPr>
-      <w:r>
-        <w:rPr/>
-        <w:t>Trial #</w:t>
-      </w:r>
-      <w:r>
-        <w:rPr/>
-        <w:t>3</w:t>
-      </w:r>
-      <w:r>
-        <w:rPr/>
-        <w:t xml:space="preserve">: </w:t>
-      </w:r>
-      <w:r>
-        <w:rPr/>
-        <w:t xml:space="preserve">More features and more region level dataset, </w:t>
-      </w:r>
-      <w:r>
-        <w:rPr/>
-        <w:t>Tweedie regression</w:t>
+          <w:numId w:val="3"/>
+        </w:numPr>
+        <w:rPr/>
+      </w:pPr>
+      <w:bookmarkStart w:id="31" w:name="__RefHeading___Toc474_3890443209"/>
+      <w:bookmarkEnd w:id="31"/>
+      <w:r>
+        <w:rPr/>
+        <w:t>Trial #3: More features and more region level dataset, Tweedie regression</w:t>
       </w:r>
     </w:p>
     <w:p>
@@ -6772,30 +6778,286 @@
         <w:pStyle w:val="Heading2"/>
         <w:numPr>
           <w:ilvl w:val="1"/>
-          <w:numId w:val="2"/>
+          <w:numId w:val="3"/>
         </w:numPr>
         <w:spacing w:before="200" w:after="120"/>
         <w:rPr/>
       </w:pPr>
-      <w:r>
-        <w:rPr/>
-        <w:t>Trial #</w:t>
-      </w:r>
-      <w:r>
-        <w:rPr/>
-        <w:t>4</w:t>
-      </w:r>
-      <w:r>
-        <w:rPr/>
-        <w:t xml:space="preserve">: </w:t>
-      </w:r>
-      <w:r>
-        <w:rPr/>
-        <w:t xml:space="preserve">More features and more region level dataset, </w:t>
-      </w:r>
-      <w:r>
-        <w:rPr/>
-        <w:t>Cross-entropy classification.</w:t>
+      <w:bookmarkStart w:id="32" w:name="__RefHeading___Toc476_3890443209"/>
+      <w:bookmarkEnd w:id="32"/>
+      <w:r>
+        <w:rPr/>
+        <w:t>Trial #4: More features and more region level dataset, Cross-entropy classification.</w:t>
+      </w:r>
+    </w:p>
+    <w:p>
+      <w:pPr>
+        <w:pStyle w:val="TextBody"/>
+        <w:spacing w:before="200" w:after="120"/>
+        <w:rPr/>
+      </w:pPr>
+      <w:r>
+        <w:rPr/>
+      </w:r>
+    </w:p>
+    <w:p>
+      <w:pPr>
+        <w:pStyle w:val="Heading1"/>
+        <w:numPr>
+          <w:ilvl w:val="0"/>
+          <w:numId w:val="0"/>
+        </w:numPr>
+        <w:ind w:start="0" w:hanging="0"/>
+        <w:rPr/>
+      </w:pPr>
+      <w:bookmarkStart w:id="33" w:name="__RefHeading___Toc478_3890443209"/>
+      <w:bookmarkEnd w:id="33"/>
+      <w:r>
+        <w:rPr/>
+        <w:t>Bugs and Troubleshooting issues</w:t>
+      </w:r>
+    </w:p>
+    <w:p>
+      <w:pPr>
+        <w:pStyle w:val="Normal"/>
+        <w:numPr>
+          <w:ilvl w:val="0"/>
+          <w:numId w:val="0"/>
+        </w:numPr>
+        <w:ind w:start="360" w:hanging="0"/>
+        <w:rPr/>
+      </w:pPr>
+      <w:r>
+        <w:rPr/>
+      </w:r>
+    </w:p>
+    <w:p>
+      <w:pPr>
+        <w:pStyle w:val="Heading2"/>
+        <w:numPr>
+          <w:ilvl w:val="1"/>
+          <w:numId w:val="3"/>
+        </w:numPr>
+        <w:rPr/>
+      </w:pPr>
+      <w:bookmarkStart w:id="34" w:name="__RefHeading___Toc480_3890443209"/>
+      <w:bookmarkEnd w:id="34"/>
+      <w:r>
+        <w:rPr/>
+        <w:t xml:space="preserve">ERROR1: </w:t>
+      </w:r>
+    </w:p>
+    <w:p>
+      <w:pPr>
+        <w:pStyle w:val="Normal"/>
+        <w:numPr>
+          <w:ilvl w:val="1"/>
+          <w:numId w:val="15"/>
+        </w:numPr>
+        <w:rPr/>
+      </w:pPr>
+      <w:r>
+        <w:rPr/>
+        <w:t>Error message during tsfresh feature extraction:</w:t>
+      </w:r>
+    </w:p>
+    <w:p>
+      <w:pPr>
+        <w:pStyle w:val="Normal"/>
+        <w:numPr>
+          <w:ilvl w:val="2"/>
+          <w:numId w:val="15"/>
+        </w:numPr>
+        <w:rPr/>
+      </w:pPr>
+      <w:r>
+        <w:rPr/>
+        <w:t>Canceled future for execute_request message before replies were done</w:t>
+      </w:r>
+    </w:p>
+    <w:p>
+      <w:pPr>
+        <w:pStyle w:val="Normal"/>
+        <w:numPr>
+          <w:ilvl w:val="0"/>
+          <w:numId w:val="0"/>
+        </w:numPr>
+        <w:ind w:start="1080" w:hanging="0"/>
+        <w:rPr/>
+      </w:pPr>
+      <w:r>
+        <w:rPr/>
+        <w:t>The Kernel crashed while executing code in the the current cell or a previous cell. Please review the code in the cell(s) to identify a possible cause of the failure. Click here for more info. View Jupyter log for further details.</w:t>
+      </w:r>
+    </w:p>
+    <w:p>
+      <w:pPr>
+        <w:pStyle w:val="Normal"/>
+        <w:numPr>
+          <w:ilvl w:val="2"/>
+          <w:numId w:val="15"/>
+        </w:numPr>
+        <w:rPr/>
+      </w:pPr>
+      <w:r>
+        <w:rPr/>
+        <w:t>From .py file: ‘Killed’ error message</w:t>
+      </w:r>
+    </w:p>
+    <w:p>
+      <w:pPr>
+        <w:pStyle w:val="Normal"/>
+        <w:numPr>
+          <w:ilvl w:val="1"/>
+          <w:numId w:val="15"/>
+        </w:numPr>
+        <w:rPr/>
+      </w:pPr>
+      <w:r>
+        <w:rPr/>
+        <w:t>Causes:</w:t>
+      </w:r>
+    </w:p>
+    <w:p>
+      <w:pPr>
+        <w:pStyle w:val="Normal"/>
+        <w:numPr>
+          <w:ilvl w:val="2"/>
+          <w:numId w:val="15"/>
+        </w:numPr>
+        <w:rPr/>
+      </w:pPr>
+      <w:r>
+        <w:rPr/>
+        <w:t>RAM overloading during tsfresh feature extraction</w:t>
+      </w:r>
+    </w:p>
+    <w:p>
+      <w:pPr>
+        <w:pStyle w:val="Normal"/>
+        <w:numPr>
+          <w:ilvl w:val="1"/>
+          <w:numId w:val="15"/>
+        </w:numPr>
+        <w:rPr/>
+      </w:pPr>
+      <w:r>
+        <w:rPr/>
+        <w:t>Solution:</w:t>
+      </w:r>
+    </w:p>
+    <w:p>
+      <w:pPr>
+        <w:pStyle w:val="Normal"/>
+        <w:numPr>
+          <w:ilvl w:val="2"/>
+          <w:numId w:val="15"/>
+        </w:numPr>
+        <w:rPr/>
+      </w:pPr>
+      <w:r>
+        <w:rPr/>
+        <w:t>use ‘htop’ to check RAM memory usage</w:t>
+      </w:r>
+    </w:p>
+    <w:p>
+      <w:pPr>
+        <w:pStyle w:val="Normal"/>
+        <w:numPr>
+          <w:ilvl w:val="2"/>
+          <w:numId w:val="15"/>
+        </w:numPr>
+        <w:rPr/>
+      </w:pPr>
+      <w:r>
+        <w:rPr/>
+        <w:t>extract features of individual time series seperately using tsfresh instead of the entire table of multiple time series in one go.</w:t>
+      </w:r>
+    </w:p>
+    <w:p>
+      <w:pPr>
+        <w:pStyle w:val="Normal"/>
+        <w:numPr>
+          <w:ilvl w:val="2"/>
+          <w:numId w:val="15"/>
+        </w:numPr>
+        <w:rPr/>
+      </w:pPr>
+      <w:r>
+        <w:rPr/>
+        <w:t>Use ‘del dataframe’ code to clear dataframe from memory.</w:t>
+      </w:r>
+    </w:p>
+    <w:p>
+      <w:pPr>
+        <w:pStyle w:val="Normal"/>
+        <w:rPr/>
+      </w:pPr>
+      <w:r>
+        <w:rPr/>
+      </w:r>
+    </w:p>
+    <w:p>
+      <w:pPr>
+        <w:pStyle w:val="Normal"/>
+        <w:rPr/>
+      </w:pPr>
+      <w:r>
+        <w:rPr/>
+        <w:drawing>
+          <wp:anchor behindDoc="0" distT="0" distB="0" distL="0" distR="0" simplePos="0" locked="0" layoutInCell="0" allowOverlap="1" relativeHeight="19">
+            <wp:simplePos x="0" y="0"/>
+            <wp:positionH relativeFrom="column">
+              <wp:align>center</wp:align>
+            </wp:positionH>
+            <wp:positionV relativeFrom="paragraph">
+              <wp:posOffset>635</wp:posOffset>
+            </wp:positionV>
+            <wp:extent cx="6120130" cy="2820670"/>
+            <wp:effectExtent l="0" t="0" r="0" b="0"/>
+            <wp:wrapSquare wrapText="largest"/>
+            <wp:docPr id="18" name="Image18" descr="" title=""/>
+            <wp:cNvGraphicFramePr>
+              <a:graphicFrameLocks xmlns:a="http://schemas.openxmlformats.org/drawingml/2006/main" noChangeAspect="1"/>
+            </wp:cNvGraphicFramePr>
+            <a:graphic xmlns:a="http://schemas.openxmlformats.org/drawingml/2006/main">
+              <a:graphicData uri="http://schemas.openxmlformats.org/drawingml/2006/picture">
+                <pic:pic xmlns:pic="http://schemas.openxmlformats.org/drawingml/2006/picture">
+                  <pic:nvPicPr>
+                    <pic:cNvPr id="18" name="Image18" descr="" title=""/>
+                    <pic:cNvPicPr>
+                      <a:picLocks noChangeAspect="1" noChangeArrowheads="1"/>
+                    </pic:cNvPicPr>
+                  </pic:nvPicPr>
+                  <pic:blipFill>
+                    <a:blip r:embed="rId20"/>
+                    <a:stretch>
+                      <a:fillRect/>
+                    </a:stretch>
+                  </pic:blipFill>
+                  <pic:spPr bwMode="auto">
+                    <a:xfrm>
+                      <a:off x="0" y="0"/>
+                      <a:ext cx="6120130" cy="2820670"/>
+                    </a:xfrm>
+                    <a:prstGeom prst="rect">
+                      <a:avLst/>
+                    </a:prstGeom>
+                  </pic:spPr>
+                </pic:pic>
+              </a:graphicData>
+            </a:graphic>
+          </wp:anchor>
+        </w:drawing>
+      </w:r>
+    </w:p>
+    <w:p>
+      <w:pPr>
+        <w:pStyle w:val="Normal"/>
+        <w:rPr/>
+      </w:pPr>
+      <w:r>
+        <w:rPr/>
       </w:r>
     </w:p>
     <w:sectPr>
@@ -6855,7 +7117,6 @@
     </w:lvl>
     <w:lvl w:ilvl="3">
       <w:start w:val="1"/>
-      <w:pStyle w:val="Heading4"/>
       <w:numFmt w:val="none"/>
       <w:suff w:val="nothing"/>
       <w:lvlText w:val="%4"/>
@@ -6936,6 +7197,134 @@
   <w:abstractNum w:abstractNumId="2">
     <w:lvl w:ilvl="0">
       <w:start w:val="1"/>
+      <w:numFmt w:val="none"/>
+      <w:suff w:val="nothing"/>
+      <w:lvlText w:val="%1"/>
+      <w:lvlJc w:val="start"/>
+      <w:pPr>
+        <w:tabs>
+          <w:tab w:val="num" w:pos="0"/>
+        </w:tabs>
+        <w:ind w:start="0" w:hanging="0"/>
+      </w:pPr>
+      <w:rPr/>
+    </w:lvl>
+    <w:lvl w:ilvl="1">
+      <w:start w:val="1"/>
+      <w:numFmt w:val="none"/>
+      <w:suff w:val="nothing"/>
+      <w:lvlText w:val="%2"/>
+      <w:lvlJc w:val="start"/>
+      <w:pPr>
+        <w:tabs>
+          <w:tab w:val="num" w:pos="0"/>
+        </w:tabs>
+        <w:ind w:start="0" w:hanging="0"/>
+      </w:pPr>
+      <w:rPr/>
+    </w:lvl>
+    <w:lvl w:ilvl="2">
+      <w:start w:val="1"/>
+      <w:numFmt w:val="none"/>
+      <w:suff w:val="nothing"/>
+      <w:lvlText w:val="%3"/>
+      <w:lvlJc w:val="start"/>
+      <w:pPr>
+        <w:tabs>
+          <w:tab w:val="num" w:pos="0"/>
+        </w:tabs>
+        <w:ind w:start="0" w:hanging="0"/>
+      </w:pPr>
+      <w:rPr/>
+    </w:lvl>
+    <w:lvl w:ilvl="3">
+      <w:start w:val="1"/>
+      <w:numFmt w:val="none"/>
+      <w:suff w:val="nothing"/>
+      <w:lvlText w:val="%4"/>
+      <w:lvlJc w:val="start"/>
+      <w:pPr>
+        <w:tabs>
+          <w:tab w:val="num" w:pos="0"/>
+        </w:tabs>
+        <w:ind w:start="0" w:hanging="0"/>
+      </w:pPr>
+      <w:rPr/>
+    </w:lvl>
+    <w:lvl w:ilvl="4">
+      <w:start w:val="1"/>
+      <w:numFmt w:val="none"/>
+      <w:suff w:val="nothing"/>
+      <w:lvlText w:val="%5"/>
+      <w:lvlJc w:val="start"/>
+      <w:pPr>
+        <w:tabs>
+          <w:tab w:val="num" w:pos="0"/>
+        </w:tabs>
+        <w:ind w:start="0" w:hanging="0"/>
+      </w:pPr>
+      <w:rPr/>
+    </w:lvl>
+    <w:lvl w:ilvl="5">
+      <w:start w:val="1"/>
+      <w:numFmt w:val="none"/>
+      <w:suff w:val="nothing"/>
+      <w:lvlText w:val="%6"/>
+      <w:lvlJc w:val="start"/>
+      <w:pPr>
+        <w:tabs>
+          <w:tab w:val="num" w:pos="0"/>
+        </w:tabs>
+        <w:ind w:start="0" w:hanging="0"/>
+      </w:pPr>
+      <w:rPr/>
+    </w:lvl>
+    <w:lvl w:ilvl="6">
+      <w:start w:val="1"/>
+      <w:numFmt w:val="none"/>
+      <w:suff w:val="nothing"/>
+      <w:lvlText w:val="%7"/>
+      <w:lvlJc w:val="start"/>
+      <w:pPr>
+        <w:tabs>
+          <w:tab w:val="num" w:pos="0"/>
+        </w:tabs>
+        <w:ind w:start="0" w:hanging="0"/>
+      </w:pPr>
+      <w:rPr/>
+    </w:lvl>
+    <w:lvl w:ilvl="7">
+      <w:start w:val="1"/>
+      <w:numFmt w:val="none"/>
+      <w:suff w:val="nothing"/>
+      <w:lvlText w:val="%8"/>
+      <w:lvlJc w:val="start"/>
+      <w:pPr>
+        <w:tabs>
+          <w:tab w:val="num" w:pos="0"/>
+        </w:tabs>
+        <w:ind w:start="0" w:hanging="0"/>
+      </w:pPr>
+      <w:rPr/>
+    </w:lvl>
+    <w:lvl w:ilvl="8">
+      <w:start w:val="1"/>
+      <w:numFmt w:val="none"/>
+      <w:suff w:val="nothing"/>
+      <w:lvlText w:val="%9"/>
+      <w:lvlJc w:val="start"/>
+      <w:pPr>
+        <w:tabs>
+          <w:tab w:val="num" w:pos="0"/>
+        </w:tabs>
+        <w:ind w:start="0" w:hanging="0"/>
+      </w:pPr>
+      <w:rPr/>
+    </w:lvl>
+  </w:abstractNum>
+  <w:abstractNum w:abstractNumId="3">
+    <w:lvl w:ilvl="0">
+      <w:start w:val="1"/>
       <w:numFmt w:val="lowerLetter"/>
       <w:suff w:val="nothing"/>
       <w:lvlText w:val="%1)"/>
@@ -7061,7 +7450,7 @@
       <w:rPr/>
     </w:lvl>
   </w:abstractNum>
-  <w:abstractNum w:abstractNumId="3">
+  <w:abstractNum w:abstractNumId="4">
     <w:lvl w:ilvl="0">
       <w:start w:val="1"/>
       <w:numFmt w:val="decimal"/>
@@ -7170,125 +7559,6 @@
       <w:start w:val="1"/>
       <w:numFmt w:val="decimal"/>
       <w:lvlText w:val="%9."/>
-      <w:lvlJc w:val="start"/>
-      <w:pPr>
-        <w:tabs>
-          <w:tab w:val="num" w:pos="3600"/>
-        </w:tabs>
-        <w:ind w:start="3600" w:hanging="360"/>
-      </w:pPr>
-      <w:rPr/>
-    </w:lvl>
-  </w:abstractNum>
-  <w:abstractNum w:abstractNumId="4">
-    <w:lvl w:ilvl="0">
-      <w:start w:val="1"/>
-      <w:numFmt w:val="decimal"/>
-      <w:lvlText w:val="%1)"/>
-      <w:lvlJc w:val="start"/>
-      <w:pPr>
-        <w:tabs>
-          <w:tab w:val="num" w:pos="720"/>
-        </w:tabs>
-        <w:ind w:start="720" w:hanging="360"/>
-      </w:pPr>
-      <w:rPr/>
-    </w:lvl>
-    <w:lvl w:ilvl="1">
-      <w:start w:val="1"/>
-      <w:numFmt w:val="lowerLetter"/>
-      <w:lvlText w:val="%2)"/>
-      <w:lvlJc w:val="start"/>
-      <w:pPr>
-        <w:tabs>
-          <w:tab w:val="num" w:pos="1080"/>
-        </w:tabs>
-        <w:ind w:start="1080" w:hanging="360"/>
-      </w:pPr>
-      <w:rPr/>
-    </w:lvl>
-    <w:lvl w:ilvl="2">
-      <w:start w:val="1"/>
-      <w:numFmt w:val="decimal"/>
-      <w:lvlText w:val="%3)"/>
-      <w:lvlJc w:val="start"/>
-      <w:pPr>
-        <w:tabs>
-          <w:tab w:val="num" w:pos="1440"/>
-        </w:tabs>
-        <w:ind w:start="1440" w:hanging="360"/>
-      </w:pPr>
-      <w:rPr/>
-    </w:lvl>
-    <w:lvl w:ilvl="3">
-      <w:start w:val="1"/>
-      <w:numFmt w:val="decimal"/>
-      <w:lvlText w:val="%4)"/>
-      <w:lvlJc w:val="start"/>
-      <w:pPr>
-        <w:tabs>
-          <w:tab w:val="num" w:pos="1800"/>
-        </w:tabs>
-        <w:ind w:start="1800" w:hanging="360"/>
-      </w:pPr>
-      <w:rPr/>
-    </w:lvl>
-    <w:lvl w:ilvl="4">
-      <w:start w:val="1"/>
-      <w:numFmt w:val="decimal"/>
-      <w:lvlText w:val="%5)"/>
-      <w:lvlJc w:val="start"/>
-      <w:pPr>
-        <w:tabs>
-          <w:tab w:val="num" w:pos="2160"/>
-        </w:tabs>
-        <w:ind w:start="2160" w:hanging="360"/>
-      </w:pPr>
-      <w:rPr/>
-    </w:lvl>
-    <w:lvl w:ilvl="5">
-      <w:start w:val="1"/>
-      <w:numFmt w:val="decimal"/>
-      <w:lvlText w:val="%6)"/>
-      <w:lvlJc w:val="start"/>
-      <w:pPr>
-        <w:tabs>
-          <w:tab w:val="num" w:pos="2520"/>
-        </w:tabs>
-        <w:ind w:start="2520" w:hanging="360"/>
-      </w:pPr>
-      <w:rPr/>
-    </w:lvl>
-    <w:lvl w:ilvl="6">
-      <w:start w:val="1"/>
-      <w:numFmt w:val="decimal"/>
-      <w:lvlText w:val="%7)"/>
-      <w:lvlJc w:val="start"/>
-      <w:pPr>
-        <w:tabs>
-          <w:tab w:val="num" w:pos="2880"/>
-        </w:tabs>
-        <w:ind w:start="2880" w:hanging="360"/>
-      </w:pPr>
-      <w:rPr/>
-    </w:lvl>
-    <w:lvl w:ilvl="7">
-      <w:start w:val="1"/>
-      <w:numFmt w:val="decimal"/>
-      <w:lvlText w:val="%8)"/>
-      <w:lvlJc w:val="start"/>
-      <w:pPr>
-        <w:tabs>
-          <w:tab w:val="num" w:pos="3240"/>
-        </w:tabs>
-        <w:ind w:start="3240" w:hanging="360"/>
-      </w:pPr>
-      <w:rPr/>
-    </w:lvl>
-    <w:lvl w:ilvl="8">
-      <w:start w:val="1"/>
-      <w:numFmt w:val="decimal"/>
-      <w:lvlText w:val="%9)"/>
       <w:lvlJc w:val="start"/>
       <w:pPr>
         <w:tabs>
@@ -7303,7 +7573,7 @@
     <w:lvl w:ilvl="0">
       <w:start w:val="1"/>
       <w:numFmt w:val="decimal"/>
-      <w:lvlText w:val="%1."/>
+      <w:lvlText w:val="%1)"/>
       <w:lvlJc w:val="start"/>
       <w:pPr>
         <w:tabs>
@@ -7329,7 +7599,7 @@
     <w:lvl w:ilvl="2">
       <w:start w:val="1"/>
       <w:numFmt w:val="decimal"/>
-      <w:lvlText w:val="%3."/>
+      <w:lvlText w:val="%3)"/>
       <w:lvlJc w:val="start"/>
       <w:pPr>
         <w:tabs>
@@ -7342,7 +7612,7 @@
     <w:lvl w:ilvl="3">
       <w:start w:val="1"/>
       <w:numFmt w:val="decimal"/>
-      <w:lvlText w:val="%4."/>
+      <w:lvlText w:val="%4)"/>
       <w:lvlJc w:val="start"/>
       <w:pPr>
         <w:tabs>
@@ -7355,7 +7625,7 @@
     <w:lvl w:ilvl="4">
       <w:start w:val="1"/>
       <w:numFmt w:val="decimal"/>
-      <w:lvlText w:val="%5."/>
+      <w:lvlText w:val="%5)"/>
       <w:lvlJc w:val="start"/>
       <w:pPr>
         <w:tabs>
@@ -7368,7 +7638,7 @@
     <w:lvl w:ilvl="5">
       <w:start w:val="1"/>
       <w:numFmt w:val="decimal"/>
-      <w:lvlText w:val="%6."/>
+      <w:lvlText w:val="%6)"/>
       <w:lvlJc w:val="start"/>
       <w:pPr>
         <w:tabs>
@@ -7381,7 +7651,7 @@
     <w:lvl w:ilvl="6">
       <w:start w:val="1"/>
       <w:numFmt w:val="decimal"/>
-      <w:lvlText w:val="%7."/>
+      <w:lvlText w:val="%7)"/>
       <w:lvlJc w:val="start"/>
       <w:pPr>
         <w:tabs>
@@ -7394,7 +7664,7 @@
     <w:lvl w:ilvl="7">
       <w:start w:val="1"/>
       <w:numFmt w:val="decimal"/>
-      <w:lvlText w:val="%8."/>
+      <w:lvlText w:val="%8)"/>
       <w:lvlJc w:val="start"/>
       <w:pPr>
         <w:tabs>
@@ -7407,7 +7677,7 @@
     <w:lvl w:ilvl="8">
       <w:start w:val="1"/>
       <w:numFmt w:val="decimal"/>
-      <w:lvlText w:val="%9."/>
+      <w:lvlText w:val="%9)"/>
       <w:lvlJc w:val="start"/>
       <w:pPr>
         <w:tabs>
@@ -7541,7 +7811,7 @@
     <w:lvl w:ilvl="0">
       <w:start w:val="1"/>
       <w:numFmt w:val="decimal"/>
-      <w:lvlText w:val="%1)"/>
+      <w:lvlText w:val="%1."/>
       <w:lvlJc w:val="start"/>
       <w:pPr>
         <w:tabs>
@@ -7553,99 +7823,99 @@
     </w:lvl>
     <w:lvl w:ilvl="1">
       <w:start w:val="1"/>
+      <w:numFmt w:val="lowerLetter"/>
+      <w:lvlText w:val="%2)"/>
+      <w:lvlJc w:val="start"/>
+      <w:pPr>
+        <w:tabs>
+          <w:tab w:val="num" w:pos="1080"/>
+        </w:tabs>
+        <w:ind w:start="1080" w:hanging="360"/>
+      </w:pPr>
+      <w:rPr/>
+    </w:lvl>
+    <w:lvl w:ilvl="2">
+      <w:start w:val="1"/>
       <w:numFmt w:val="decimal"/>
-      <w:lvlText w:val="%2)"/>
-      <w:lvlJc w:val="start"/>
-      <w:pPr>
-        <w:tabs>
-          <w:tab w:val="num" w:pos="1080"/>
-        </w:tabs>
-        <w:ind w:start="1080" w:hanging="360"/>
-      </w:pPr>
-      <w:rPr/>
-    </w:lvl>
-    <w:lvl w:ilvl="2">
+      <w:lvlText w:val="%3."/>
+      <w:lvlJc w:val="start"/>
+      <w:pPr>
+        <w:tabs>
+          <w:tab w:val="num" w:pos="1440"/>
+        </w:tabs>
+        <w:ind w:start="1440" w:hanging="360"/>
+      </w:pPr>
+      <w:rPr/>
+    </w:lvl>
+    <w:lvl w:ilvl="3">
       <w:start w:val="1"/>
       <w:numFmt w:val="decimal"/>
-      <w:lvlText w:val="%3)"/>
-      <w:lvlJc w:val="start"/>
-      <w:pPr>
-        <w:tabs>
-          <w:tab w:val="num" w:pos="1440"/>
-        </w:tabs>
-        <w:ind w:start="1440" w:hanging="360"/>
-      </w:pPr>
-      <w:rPr/>
-    </w:lvl>
-    <w:lvl w:ilvl="3">
+      <w:lvlText w:val="%4."/>
+      <w:lvlJc w:val="start"/>
+      <w:pPr>
+        <w:tabs>
+          <w:tab w:val="num" w:pos="1800"/>
+        </w:tabs>
+        <w:ind w:start="1800" w:hanging="360"/>
+      </w:pPr>
+      <w:rPr/>
+    </w:lvl>
+    <w:lvl w:ilvl="4">
       <w:start w:val="1"/>
       <w:numFmt w:val="decimal"/>
-      <w:lvlText w:val="%4)"/>
-      <w:lvlJc w:val="start"/>
-      <w:pPr>
-        <w:tabs>
-          <w:tab w:val="num" w:pos="1800"/>
-        </w:tabs>
-        <w:ind w:start="1800" w:hanging="360"/>
-      </w:pPr>
-      <w:rPr/>
-    </w:lvl>
-    <w:lvl w:ilvl="4">
+      <w:lvlText w:val="%5."/>
+      <w:lvlJc w:val="start"/>
+      <w:pPr>
+        <w:tabs>
+          <w:tab w:val="num" w:pos="2160"/>
+        </w:tabs>
+        <w:ind w:start="2160" w:hanging="360"/>
+      </w:pPr>
+      <w:rPr/>
+    </w:lvl>
+    <w:lvl w:ilvl="5">
       <w:start w:val="1"/>
       <w:numFmt w:val="decimal"/>
-      <w:lvlText w:val="%5)"/>
-      <w:lvlJc w:val="start"/>
-      <w:pPr>
-        <w:tabs>
-          <w:tab w:val="num" w:pos="2160"/>
-        </w:tabs>
-        <w:ind w:start="2160" w:hanging="360"/>
-      </w:pPr>
-      <w:rPr/>
-    </w:lvl>
-    <w:lvl w:ilvl="5">
+      <w:lvlText w:val="%6."/>
+      <w:lvlJc w:val="start"/>
+      <w:pPr>
+        <w:tabs>
+          <w:tab w:val="num" w:pos="2520"/>
+        </w:tabs>
+        <w:ind w:start="2520" w:hanging="360"/>
+      </w:pPr>
+      <w:rPr/>
+    </w:lvl>
+    <w:lvl w:ilvl="6">
       <w:start w:val="1"/>
       <w:numFmt w:val="decimal"/>
-      <w:lvlText w:val="%6)"/>
-      <w:lvlJc w:val="start"/>
-      <w:pPr>
-        <w:tabs>
-          <w:tab w:val="num" w:pos="2520"/>
-        </w:tabs>
-        <w:ind w:start="2520" w:hanging="360"/>
-      </w:pPr>
-      <w:rPr/>
-    </w:lvl>
-    <w:lvl w:ilvl="6">
+      <w:lvlText w:val="%7."/>
+      <w:lvlJc w:val="start"/>
+      <w:pPr>
+        <w:tabs>
+          <w:tab w:val="num" w:pos="2880"/>
+        </w:tabs>
+        <w:ind w:start="2880" w:hanging="360"/>
+      </w:pPr>
+      <w:rPr/>
+    </w:lvl>
+    <w:lvl w:ilvl="7">
       <w:start w:val="1"/>
       <w:numFmt w:val="decimal"/>
-      <w:lvlText w:val="%7)"/>
-      <w:lvlJc w:val="start"/>
-      <w:pPr>
-        <w:tabs>
-          <w:tab w:val="num" w:pos="2880"/>
-        </w:tabs>
-        <w:ind w:start="2880" w:hanging="360"/>
-      </w:pPr>
-      <w:rPr/>
-    </w:lvl>
-    <w:lvl w:ilvl="7">
+      <w:lvlText w:val="%8."/>
+      <w:lvlJc w:val="start"/>
+      <w:pPr>
+        <w:tabs>
+          <w:tab w:val="num" w:pos="3240"/>
+        </w:tabs>
+        <w:ind w:start="3240" w:hanging="360"/>
+      </w:pPr>
+      <w:rPr/>
+    </w:lvl>
+    <w:lvl w:ilvl="8">
       <w:start w:val="1"/>
       <w:numFmt w:val="decimal"/>
-      <w:lvlText w:val="%8)"/>
-      <w:lvlJc w:val="start"/>
-      <w:pPr>
-        <w:tabs>
-          <w:tab w:val="num" w:pos="3240"/>
-        </w:tabs>
-        <w:ind w:start="3240" w:hanging="360"/>
-      </w:pPr>
-      <w:rPr/>
-    </w:lvl>
-    <w:lvl w:ilvl="8">
-      <w:start w:val="1"/>
-      <w:numFmt w:val="decimal"/>
-      <w:lvlText w:val="%9)"/>
+      <w:lvlText w:val="%9."/>
       <w:lvlJc w:val="start"/>
       <w:pPr>
         <w:tabs>
@@ -7778,7 +8048,7 @@
   <w:abstractNum w:abstractNumId="9">
     <w:lvl w:ilvl="0">
       <w:start w:val="1"/>
-      <w:numFmt w:val="lowerLetter"/>
+      <w:numFmt w:val="decimal"/>
       <w:lvlText w:val="%1)"/>
       <w:lvlJc w:val="start"/>
       <w:pPr>
@@ -7791,7 +8061,7 @@
     </w:lvl>
     <w:lvl w:ilvl="1">
       <w:start w:val="1"/>
-      <w:numFmt w:val="lowerLetter"/>
+      <w:numFmt w:val="decimal"/>
       <w:lvlText w:val="%2)"/>
       <w:lvlJc w:val="start"/>
       <w:pPr>
@@ -7804,7 +8074,7 @@
     </w:lvl>
     <w:lvl w:ilvl="2">
       <w:start w:val="1"/>
-      <w:numFmt w:val="lowerLetter"/>
+      <w:numFmt w:val="decimal"/>
       <w:lvlText w:val="%3)"/>
       <w:lvlJc w:val="start"/>
       <w:pPr>
@@ -7817,7 +8087,7 @@
     </w:lvl>
     <w:lvl w:ilvl="3">
       <w:start w:val="1"/>
-      <w:numFmt w:val="lowerLetter"/>
+      <w:numFmt w:val="decimal"/>
       <w:lvlText w:val="%4)"/>
       <w:lvlJc w:val="start"/>
       <w:pPr>
@@ -7830,7 +8100,7 @@
     </w:lvl>
     <w:lvl w:ilvl="4">
       <w:start w:val="1"/>
-      <w:numFmt w:val="lowerLetter"/>
+      <w:numFmt w:val="decimal"/>
       <w:lvlText w:val="%5)"/>
       <w:lvlJc w:val="start"/>
       <w:pPr>
@@ -7843,7 +8113,7 @@
     </w:lvl>
     <w:lvl w:ilvl="5">
       <w:start w:val="1"/>
-      <w:numFmt w:val="lowerLetter"/>
+      <w:numFmt w:val="decimal"/>
       <w:lvlText w:val="%6)"/>
       <w:lvlJc w:val="start"/>
       <w:pPr>
@@ -7856,7 +8126,7 @@
     </w:lvl>
     <w:lvl w:ilvl="6">
       <w:start w:val="1"/>
-      <w:numFmt w:val="lowerLetter"/>
+      <w:numFmt w:val="decimal"/>
       <w:lvlText w:val="%7)"/>
       <w:lvlJc w:val="start"/>
       <w:pPr>
@@ -7869,7 +8139,7 @@
     </w:lvl>
     <w:lvl w:ilvl="7">
       <w:start w:val="1"/>
-      <w:numFmt w:val="lowerLetter"/>
+      <w:numFmt w:val="decimal"/>
       <w:lvlText w:val="%8)"/>
       <w:lvlJc w:val="start"/>
       <w:pPr>
@@ -7882,7 +8152,7 @@
     </w:lvl>
     <w:lvl w:ilvl="8">
       <w:start w:val="1"/>
-      <w:numFmt w:val="lowerLetter"/>
+      <w:numFmt w:val="decimal"/>
       <w:lvlText w:val="%9)"/>
       <w:lvlJc w:val="start"/>
       <w:pPr>
@@ -7897,8 +8167,8 @@
   <w:abstractNum w:abstractNumId="10">
     <w:lvl w:ilvl="0">
       <w:start w:val="1"/>
-      <w:numFmt w:val="decimal"/>
-      <w:lvlText w:val="%1."/>
+      <w:numFmt w:val="lowerLetter"/>
+      <w:lvlText w:val="%1)"/>
       <w:lvlJc w:val="start"/>
       <w:pPr>
         <w:tabs>
@@ -7910,8 +8180,8 @@
     </w:lvl>
     <w:lvl w:ilvl="1">
       <w:start w:val="1"/>
-      <w:numFmt w:val="decimal"/>
-      <w:lvlText w:val="%2."/>
+      <w:numFmt w:val="lowerLetter"/>
+      <w:lvlText w:val="%2)"/>
       <w:lvlJc w:val="start"/>
       <w:pPr>
         <w:tabs>
@@ -7923,8 +8193,8 @@
     </w:lvl>
     <w:lvl w:ilvl="2">
       <w:start w:val="1"/>
-      <w:numFmt w:val="decimal"/>
-      <w:lvlText w:val="%3."/>
+      <w:numFmt w:val="lowerLetter"/>
+      <w:lvlText w:val="%3)"/>
       <w:lvlJc w:val="start"/>
       <w:pPr>
         <w:tabs>
@@ -7936,8 +8206,8 @@
     </w:lvl>
     <w:lvl w:ilvl="3">
       <w:start w:val="1"/>
-      <w:numFmt w:val="decimal"/>
-      <w:lvlText w:val="%4."/>
+      <w:numFmt w:val="lowerLetter"/>
+      <w:lvlText w:val="%4)"/>
       <w:lvlJc w:val="start"/>
       <w:pPr>
         <w:tabs>
@@ -7949,8 +8219,8 @@
     </w:lvl>
     <w:lvl w:ilvl="4">
       <w:start w:val="1"/>
-      <w:numFmt w:val="decimal"/>
-      <w:lvlText w:val="%5."/>
+      <w:numFmt w:val="lowerLetter"/>
+      <w:lvlText w:val="%5)"/>
       <w:lvlJc w:val="start"/>
       <w:pPr>
         <w:tabs>
@@ -7962,8 +8232,8 @@
     </w:lvl>
     <w:lvl w:ilvl="5">
       <w:start w:val="1"/>
-      <w:numFmt w:val="decimal"/>
-      <w:lvlText w:val="%6."/>
+      <w:numFmt w:val="lowerLetter"/>
+      <w:lvlText w:val="%6)"/>
       <w:lvlJc w:val="start"/>
       <w:pPr>
         <w:tabs>
@@ -7975,8 +8245,8 @@
     </w:lvl>
     <w:lvl w:ilvl="6">
       <w:start w:val="1"/>
-      <w:numFmt w:val="decimal"/>
-      <w:lvlText w:val="%7."/>
+      <w:numFmt w:val="lowerLetter"/>
+      <w:lvlText w:val="%7)"/>
       <w:lvlJc w:val="start"/>
       <w:pPr>
         <w:tabs>
@@ -7988,8 +8258,8 @@
     </w:lvl>
     <w:lvl w:ilvl="7">
       <w:start w:val="1"/>
-      <w:numFmt w:val="decimal"/>
-      <w:lvlText w:val="%8."/>
+      <w:numFmt w:val="lowerLetter"/>
+      <w:lvlText w:val="%8)"/>
       <w:lvlJc w:val="start"/>
       <w:pPr>
         <w:tabs>
@@ -8001,8 +8271,8 @@
     </w:lvl>
     <w:lvl w:ilvl="8">
       <w:start w:val="1"/>
-      <w:numFmt w:val="decimal"/>
-      <w:lvlText w:val="%9."/>
+      <w:numFmt w:val="lowerLetter"/>
+      <w:lvlText w:val="%9)"/>
       <w:lvlJc w:val="start"/>
       <w:pPr>
         <w:tabs>
@@ -8016,8 +8286,8 @@
   <w:abstractNum w:abstractNumId="11">
     <w:lvl w:ilvl="0">
       <w:start w:val="1"/>
-      <w:numFmt w:val="lowerLetter"/>
-      <w:lvlText w:val="%1)"/>
+      <w:numFmt w:val="decimal"/>
+      <w:lvlText w:val="%1."/>
       <w:lvlJc w:val="start"/>
       <w:pPr>
         <w:tabs>
@@ -8029,8 +8299,8 @@
     </w:lvl>
     <w:lvl w:ilvl="1">
       <w:start w:val="1"/>
-      <w:numFmt w:val="lowerLetter"/>
-      <w:lvlText w:val="%2)"/>
+      <w:numFmt w:val="decimal"/>
+      <w:lvlText w:val="%2."/>
       <w:lvlJc w:val="start"/>
       <w:pPr>
         <w:tabs>
@@ -8042,8 +8312,8 @@
     </w:lvl>
     <w:lvl w:ilvl="2">
       <w:start w:val="1"/>
-      <w:numFmt w:val="lowerLetter"/>
-      <w:lvlText w:val="%3)"/>
+      <w:numFmt w:val="decimal"/>
+      <w:lvlText w:val="%3."/>
       <w:lvlJc w:val="start"/>
       <w:pPr>
         <w:tabs>
@@ -8055,8 +8325,8 @@
     </w:lvl>
     <w:lvl w:ilvl="3">
       <w:start w:val="1"/>
-      <w:numFmt w:val="lowerLetter"/>
-      <w:lvlText w:val="%4)"/>
+      <w:numFmt w:val="decimal"/>
+      <w:lvlText w:val="%4."/>
       <w:lvlJc w:val="start"/>
       <w:pPr>
         <w:tabs>
@@ -8068,8 +8338,8 @@
     </w:lvl>
     <w:lvl w:ilvl="4">
       <w:start w:val="1"/>
-      <w:numFmt w:val="lowerLetter"/>
-      <w:lvlText w:val="%5)"/>
+      <w:numFmt w:val="decimal"/>
+      <w:lvlText w:val="%5."/>
       <w:lvlJc w:val="start"/>
       <w:pPr>
         <w:tabs>
@@ -8081,8 +8351,8 @@
     </w:lvl>
     <w:lvl w:ilvl="5">
       <w:start w:val="1"/>
-      <w:numFmt w:val="lowerLetter"/>
-      <w:lvlText w:val="%6)"/>
+      <w:numFmt w:val="decimal"/>
+      <w:lvlText w:val="%6."/>
       <w:lvlJc w:val="start"/>
       <w:pPr>
         <w:tabs>
@@ -8094,8 +8364,8 @@
     </w:lvl>
     <w:lvl w:ilvl="6">
       <w:start w:val="1"/>
-      <w:numFmt w:val="lowerLetter"/>
-      <w:lvlText w:val="%7)"/>
+      <w:numFmt w:val="decimal"/>
+      <w:lvlText w:val="%7."/>
       <w:lvlJc w:val="start"/>
       <w:pPr>
         <w:tabs>
@@ -8107,8 +8377,8 @@
     </w:lvl>
     <w:lvl w:ilvl="7">
       <w:start w:val="1"/>
-      <w:numFmt w:val="lowerLetter"/>
-      <w:lvlText w:val="%8)"/>
+      <w:numFmt w:val="decimal"/>
+      <w:lvlText w:val="%8."/>
       <w:lvlJc w:val="start"/>
       <w:pPr>
         <w:tabs>
@@ -8120,8 +8390,8 @@
     </w:lvl>
     <w:lvl w:ilvl="8">
       <w:start w:val="1"/>
-      <w:numFmt w:val="lowerLetter"/>
-      <w:lvlText w:val="%9)"/>
+      <w:numFmt w:val="decimal"/>
+      <w:lvlText w:val="%9."/>
       <w:lvlJc w:val="start"/>
       <w:pPr>
         <w:tabs>
@@ -8136,7 +8406,7 @@
     <w:lvl w:ilvl="0">
       <w:start w:val="1"/>
       <w:numFmt w:val="lowerLetter"/>
-      <w:lvlText w:val="(%1)"/>
+      <w:lvlText w:val="%1)"/>
       <w:lvlJc w:val="start"/>
       <w:pPr>
         <w:tabs>
@@ -8149,7 +8419,7 @@
     <w:lvl w:ilvl="1">
       <w:start w:val="1"/>
       <w:numFmt w:val="lowerLetter"/>
-      <w:lvlText w:val="(%2)"/>
+      <w:lvlText w:val="%2)"/>
       <w:lvlJc w:val="start"/>
       <w:pPr>
         <w:tabs>
@@ -8162,7 +8432,7 @@
     <w:lvl w:ilvl="2">
       <w:start w:val="1"/>
       <w:numFmt w:val="lowerLetter"/>
-      <w:lvlText w:val="(%3)"/>
+      <w:lvlText w:val="%3)"/>
       <w:lvlJc w:val="start"/>
       <w:pPr>
         <w:tabs>
@@ -8175,7 +8445,7 @@
     <w:lvl w:ilvl="3">
       <w:start w:val="1"/>
       <w:numFmt w:val="lowerLetter"/>
-      <w:lvlText w:val="(%4)"/>
+      <w:lvlText w:val="%4)"/>
       <w:lvlJc w:val="start"/>
       <w:pPr>
         <w:tabs>
@@ -8188,7 +8458,7 @@
     <w:lvl w:ilvl="4">
       <w:start w:val="1"/>
       <w:numFmt w:val="lowerLetter"/>
-      <w:lvlText w:val="(%5)"/>
+      <w:lvlText w:val="%5)"/>
       <w:lvlJc w:val="start"/>
       <w:pPr>
         <w:tabs>
@@ -8201,7 +8471,7 @@
     <w:lvl w:ilvl="5">
       <w:start w:val="1"/>
       <w:numFmt w:val="lowerLetter"/>
-      <w:lvlText w:val="(%6)"/>
+      <w:lvlText w:val="%6)"/>
       <w:lvlJc w:val="start"/>
       <w:pPr>
         <w:tabs>
@@ -8214,7 +8484,7 @@
     <w:lvl w:ilvl="6">
       <w:start w:val="1"/>
       <w:numFmt w:val="lowerLetter"/>
-      <w:lvlText w:val="(%7)"/>
+      <w:lvlText w:val="%7)"/>
       <w:lvlJc w:val="start"/>
       <w:pPr>
         <w:tabs>
@@ -8227,7 +8497,7 @@
     <w:lvl w:ilvl="7">
       <w:start w:val="1"/>
       <w:numFmt w:val="lowerLetter"/>
-      <w:lvlText w:val="(%8)"/>
+      <w:lvlText w:val="%8)"/>
       <w:lvlJc w:val="start"/>
       <w:pPr>
         <w:tabs>
@@ -8240,7 +8510,7 @@
     <w:lvl w:ilvl="8">
       <w:start w:val="1"/>
       <w:numFmt w:val="lowerLetter"/>
-      <w:lvlText w:val="(%9)"/>
+      <w:lvlText w:val="%9)"/>
       <w:lvlJc w:val="start"/>
       <w:pPr>
         <w:tabs>
@@ -8366,6 +8636,244 @@
           <w:tab w:val="num" w:pos="3600"/>
         </w:tabs>
         <w:ind w:start="3600" w:hanging="360"/>
+      </w:pPr>
+      <w:rPr/>
+    </w:lvl>
+  </w:abstractNum>
+  <w:abstractNum w:abstractNumId="14">
+    <w:lvl w:ilvl="0">
+      <w:start w:val="1"/>
+      <w:numFmt w:val="lowerLetter"/>
+      <w:lvlText w:val="(%1)"/>
+      <w:lvlJc w:val="start"/>
+      <w:pPr>
+        <w:tabs>
+          <w:tab w:val="num" w:pos="720"/>
+        </w:tabs>
+        <w:ind w:start="720" w:hanging="360"/>
+      </w:pPr>
+      <w:rPr/>
+    </w:lvl>
+    <w:lvl w:ilvl="1">
+      <w:start w:val="1"/>
+      <w:numFmt w:val="lowerLetter"/>
+      <w:lvlText w:val="(%2)"/>
+      <w:lvlJc w:val="start"/>
+      <w:pPr>
+        <w:tabs>
+          <w:tab w:val="num" w:pos="1080"/>
+        </w:tabs>
+        <w:ind w:start="1080" w:hanging="360"/>
+      </w:pPr>
+      <w:rPr/>
+    </w:lvl>
+    <w:lvl w:ilvl="2">
+      <w:start w:val="1"/>
+      <w:numFmt w:val="lowerLetter"/>
+      <w:lvlText w:val="(%3)"/>
+      <w:lvlJc w:val="start"/>
+      <w:pPr>
+        <w:tabs>
+          <w:tab w:val="num" w:pos="1440"/>
+        </w:tabs>
+        <w:ind w:start="1440" w:hanging="360"/>
+      </w:pPr>
+      <w:rPr/>
+    </w:lvl>
+    <w:lvl w:ilvl="3">
+      <w:start w:val="1"/>
+      <w:numFmt w:val="lowerLetter"/>
+      <w:lvlText w:val="(%4)"/>
+      <w:lvlJc w:val="start"/>
+      <w:pPr>
+        <w:tabs>
+          <w:tab w:val="num" w:pos="1800"/>
+        </w:tabs>
+        <w:ind w:start="1800" w:hanging="360"/>
+      </w:pPr>
+      <w:rPr/>
+    </w:lvl>
+    <w:lvl w:ilvl="4">
+      <w:start w:val="1"/>
+      <w:numFmt w:val="lowerLetter"/>
+      <w:lvlText w:val="(%5)"/>
+      <w:lvlJc w:val="start"/>
+      <w:pPr>
+        <w:tabs>
+          <w:tab w:val="num" w:pos="2160"/>
+        </w:tabs>
+        <w:ind w:start="2160" w:hanging="360"/>
+      </w:pPr>
+      <w:rPr/>
+    </w:lvl>
+    <w:lvl w:ilvl="5">
+      <w:start w:val="1"/>
+      <w:numFmt w:val="lowerLetter"/>
+      <w:lvlText w:val="(%6)"/>
+      <w:lvlJc w:val="start"/>
+      <w:pPr>
+        <w:tabs>
+          <w:tab w:val="num" w:pos="2520"/>
+        </w:tabs>
+        <w:ind w:start="2520" w:hanging="360"/>
+      </w:pPr>
+      <w:rPr/>
+    </w:lvl>
+    <w:lvl w:ilvl="6">
+      <w:start w:val="1"/>
+      <w:numFmt w:val="lowerLetter"/>
+      <w:lvlText w:val="(%7)"/>
+      <w:lvlJc w:val="start"/>
+      <w:pPr>
+        <w:tabs>
+          <w:tab w:val="num" w:pos="2880"/>
+        </w:tabs>
+        <w:ind w:start="2880" w:hanging="360"/>
+      </w:pPr>
+      <w:rPr/>
+    </w:lvl>
+    <w:lvl w:ilvl="7">
+      <w:start w:val="1"/>
+      <w:numFmt w:val="lowerLetter"/>
+      <w:lvlText w:val="(%8)"/>
+      <w:lvlJc w:val="start"/>
+      <w:pPr>
+        <w:tabs>
+          <w:tab w:val="num" w:pos="3240"/>
+        </w:tabs>
+        <w:ind w:start="3240" w:hanging="360"/>
+      </w:pPr>
+      <w:rPr/>
+    </w:lvl>
+    <w:lvl w:ilvl="8">
+      <w:start w:val="1"/>
+      <w:numFmt w:val="lowerLetter"/>
+      <w:lvlText w:val="(%9)"/>
+      <w:lvlJc w:val="start"/>
+      <w:pPr>
+        <w:tabs>
+          <w:tab w:val="num" w:pos="3600"/>
+        </w:tabs>
+        <w:ind w:start="3600" w:hanging="360"/>
+      </w:pPr>
+      <w:rPr/>
+    </w:lvl>
+  </w:abstractNum>
+  <w:abstractNum w:abstractNumId="15">
+    <w:lvl w:ilvl="0">
+      <w:start w:val="1"/>
+      <w:numFmt w:val="decimal"/>
+      <w:lvlText w:val="%1)"/>
+      <w:lvlJc w:val="start"/>
+      <w:pPr>
+        <w:tabs>
+          <w:tab w:val="num" w:pos="360"/>
+        </w:tabs>
+        <w:ind w:start="360" w:hanging="360"/>
+      </w:pPr>
+      <w:rPr/>
+    </w:lvl>
+    <w:lvl w:ilvl="1">
+      <w:start w:val="1"/>
+      <w:numFmt w:val="lowerLetter"/>
+      <w:lvlText w:val="%2)"/>
+      <w:lvlJc w:val="start"/>
+      <w:pPr>
+        <w:tabs>
+          <w:tab w:val="num" w:pos="720"/>
+        </w:tabs>
+        <w:ind w:start="720" w:hanging="360"/>
+      </w:pPr>
+      <w:rPr/>
+    </w:lvl>
+    <w:lvl w:ilvl="2">
+      <w:start w:val="1"/>
+      <w:numFmt w:val="decimal"/>
+      <w:lvlText w:val="%3)"/>
+      <w:lvlJc w:val="start"/>
+      <w:pPr>
+        <w:tabs>
+          <w:tab w:val="num" w:pos="1080"/>
+        </w:tabs>
+        <w:ind w:start="1080" w:hanging="360"/>
+      </w:pPr>
+      <w:rPr/>
+    </w:lvl>
+    <w:lvl w:ilvl="3">
+      <w:start w:val="1"/>
+      <w:numFmt w:val="decimal"/>
+      <w:lvlText w:val="%4)"/>
+      <w:lvlJc w:val="start"/>
+      <w:pPr>
+        <w:tabs>
+          <w:tab w:val="num" w:pos="1440"/>
+        </w:tabs>
+        <w:ind w:start="1440" w:hanging="360"/>
+      </w:pPr>
+      <w:rPr/>
+    </w:lvl>
+    <w:lvl w:ilvl="4">
+      <w:start w:val="1"/>
+      <w:numFmt w:val="decimal"/>
+      <w:lvlText w:val="%5)"/>
+      <w:lvlJc w:val="start"/>
+      <w:pPr>
+        <w:tabs>
+          <w:tab w:val="num" w:pos="1800"/>
+        </w:tabs>
+        <w:ind w:start="1800" w:hanging="360"/>
+      </w:pPr>
+      <w:rPr/>
+    </w:lvl>
+    <w:lvl w:ilvl="5">
+      <w:start w:val="1"/>
+      <w:numFmt w:val="decimal"/>
+      <w:lvlText w:val="%6)"/>
+      <w:lvlJc w:val="start"/>
+      <w:pPr>
+        <w:tabs>
+          <w:tab w:val="num" w:pos="2160"/>
+        </w:tabs>
+        <w:ind w:start="2160" w:hanging="360"/>
+      </w:pPr>
+      <w:rPr/>
+    </w:lvl>
+    <w:lvl w:ilvl="6">
+      <w:start w:val="1"/>
+      <w:numFmt w:val="decimal"/>
+      <w:lvlText w:val="%7)"/>
+      <w:lvlJc w:val="start"/>
+      <w:pPr>
+        <w:tabs>
+          <w:tab w:val="num" w:pos="2520"/>
+        </w:tabs>
+        <w:ind w:start="2520" w:hanging="360"/>
+      </w:pPr>
+      <w:rPr/>
+    </w:lvl>
+    <w:lvl w:ilvl="7">
+      <w:start w:val="1"/>
+      <w:numFmt w:val="decimal"/>
+      <w:lvlText w:val="%8)"/>
+      <w:lvlJc w:val="start"/>
+      <w:pPr>
+        <w:tabs>
+          <w:tab w:val="num" w:pos="2880"/>
+        </w:tabs>
+        <w:ind w:start="2880" w:hanging="360"/>
+      </w:pPr>
+      <w:rPr/>
+    </w:lvl>
+    <w:lvl w:ilvl="8">
+      <w:start w:val="1"/>
+      <w:numFmt w:val="decimal"/>
+      <w:lvlText w:val="%9)"/>
+      <w:lvlJc w:val="start"/>
+      <w:pPr>
+        <w:tabs>
+          <w:tab w:val="num" w:pos="3240"/>
+        </w:tabs>
+        <w:ind w:start="3240" w:hanging="360"/>
       </w:pPr>
       <w:rPr/>
     </w:lvl>
@@ -8409,6 +8917,12 @@
   <w:num w:numId="13">
     <w:abstractNumId w:val="13"/>
   </w:num>
+  <w:num w:numId="14">
+    <w:abstractNumId w:val="14"/>
+  </w:num>
+  <w:num w:numId="15">
+    <w:abstractNumId w:val="15"/>
+  </w:num>
 </w:numbering>
 </file>
 
@@ -8437,7 +8951,7 @@
       <w:widowControl w:val="false"/>
       <w:suppressAutoHyphens w:val="true"/>
       <w:kinsoku w:val="true"/>
-      <w:overflowPunct w:val="true"/>
+      <w:overflowPunct w:val="false"/>
       <w:autoSpaceDE w:val="true"/>
       <w:bidi w:val="0"/>
       <w:spacing w:before="0" w:after="0"/>
@@ -8460,7 +8974,7 @@
     <w:pPr>
       <w:numPr>
         <w:ilvl w:val="0"/>
-        <w:numId w:val="2"/>
+        <w:numId w:val="3"/>
       </w:numPr>
       <w:spacing w:before="240" w:after="120"/>
       <w:outlineLvl w:val="0"/>
@@ -8480,7 +8994,7 @@
     <w:pPr>
       <w:numPr>
         <w:ilvl w:val="1"/>
-        <w:numId w:val="2"/>
+        <w:numId w:val="3"/>
       </w:numPr>
       <w:spacing w:before="200" w:after="120"/>
       <w:outlineLvl w:val="1"/>
@@ -8500,7 +9014,7 @@
     <w:pPr>
       <w:numPr>
         <w:ilvl w:val="2"/>
-        <w:numId w:val="2"/>
+        <w:numId w:val="3"/>
       </w:numPr>
       <w:spacing w:before="140" w:after="120"/>
       <w:outlineLvl w:val="2"/>
@@ -8520,7 +9034,7 @@
     <w:pPr>
       <w:numPr>
         <w:ilvl w:val="3"/>
-        <w:numId w:val="1"/>
+        <w:numId w:val="2"/>
       </w:numPr>
       <w:spacing w:before="120" w:after="120"/>
       <w:outlineLvl w:val="3"/>
@@ -8550,6 +9064,13 @@
     <w:name w:val="Numbering Symbols"/>
     <w:qFormat/>
     <w:rPr/>
+  </w:style>
+  <w:style w:type="character" w:styleId="Bullets">
+    <w:name w:val="Bullets"/>
+    <w:qFormat/>
+    <w:rPr>
+      <w:rFonts w:ascii="OpenSymbol" w:hAnsi="OpenSymbol" w:eastAsia="OpenSymbol" w:cs="OpenSymbol"/>
+    </w:rPr>
   </w:style>
   <w:style w:type="paragraph" w:styleId="Heading">
     <w:name w:val="Heading"/>

</xml_diff>